<commit_message>
Project Design Document FINAL
</commit_message>
<xml_diff>
--- a/SoftwareDesignDocument-Cueva.docx
+++ b/SoftwareDesignDocument-Cueva.docx
@@ -1,6 +1,6 @@
 
 <file path=word/document.xml><?xml version="1.0" encoding="utf-8"?>
-<w:document xmlns:wpc="http://schemas.microsoft.com/office/word/2010/wordprocessingCanvas" xmlns:mc="http://schemas.openxmlformats.org/markup-compatibility/2006" xmlns:o="urn:schemas-microsoft-com:office:office" xmlns:r="http://schemas.openxmlformats.org/officeDocument/2006/relationships" xmlns:m="http://schemas.openxmlformats.org/officeDocument/2006/math" xmlns:v="urn:schemas-microsoft-com:vml" xmlns:wp14="http://schemas.microsoft.com/office/word/2010/wordprocessingDrawing" xmlns:wp="http://schemas.openxmlformats.org/drawingml/2006/wordprocessingDrawing" xmlns:w10="urn:schemas-microsoft-com:office:word" xmlns:w="http://schemas.openxmlformats.org/wordprocessingml/2006/main" xmlns:w14="http://schemas.microsoft.com/office/word/2010/wordml" xmlns:w15="http://schemas.microsoft.com/office/word/2012/wordml" xmlns:wpg="http://schemas.microsoft.com/office/word/2010/wordprocessingGroup" xmlns:wpi="http://schemas.microsoft.com/office/word/2010/wordprocessingInk" xmlns:wne="http://schemas.microsoft.com/office/word/2006/wordml" xmlns:wps="http://schemas.microsoft.com/office/word/2010/wordprocessingShape" mc:Ignorable="w14 w15 wp14">
+<w:document xmlns:wpc="http://schemas.microsoft.com/office/word/2010/wordprocessingCanvas" xmlns:mo="http://schemas.microsoft.com/office/mac/office/2008/main" xmlns:mc="http://schemas.openxmlformats.org/markup-compatibility/2006" xmlns:mv="urn:schemas-microsoft-com:mac:vml" xmlns:o="urn:schemas-microsoft-com:office:office" xmlns:r="http://schemas.openxmlformats.org/officeDocument/2006/relationships" xmlns:m="http://schemas.openxmlformats.org/officeDocument/2006/math" xmlns:v="urn:schemas-microsoft-com:vml" xmlns:wp14="http://schemas.microsoft.com/office/word/2010/wordprocessingDrawing" xmlns:wp="http://schemas.openxmlformats.org/drawingml/2006/wordprocessingDrawing" xmlns:w10="urn:schemas-microsoft-com:office:word" xmlns:w="http://schemas.openxmlformats.org/wordprocessingml/2006/main" xmlns:w14="http://schemas.microsoft.com/office/word/2010/wordml" xmlns:wpg="http://schemas.microsoft.com/office/word/2010/wordprocessingGroup" xmlns:wpi="http://schemas.microsoft.com/office/word/2010/wordprocessingInk" xmlns:wne="http://schemas.microsoft.com/office/word/2006/wordml" xmlns:wps="http://schemas.microsoft.com/office/word/2010/wordprocessingShape" mc:Ignorable="w14 wp14">
   <w:body>
     <w:p>
       <w:pPr>
@@ -1080,30 +1080,16 @@
         <w:ind w:left="720"/>
       </w:pPr>
       <w:r>
-        <w:t xml:space="preserve">This software aims to analyze </w:t>
-      </w:r>
-      <w:r>
-        <w:t>indirect effects of ionizing radiation using a detector exposed to a source of ionizing radiation.  The design of this software intends to use a modular user interface to allow the user to analyze multiple detectors.  Based on the detector specific response to radiation, this program will plot radiation intensity (</w:t>
-      </w:r>
-      <w:r>
-        <w:t>rad/sec</w:t>
-      </w:r>
-      <w:bookmarkStart w:id="3" w:name="_GoBack"/>
-      <w:bookmarkEnd w:id="3"/>
-      <w:r>
-        <w:t xml:space="preserve">) over time to describe a pulse of gamma radiation.  Alternatively this program will take an input lower intensity radiation and determine the total dose </w:t>
-      </w:r>
-      <w:r>
-        <w:t xml:space="preserve">(rad) </w:t>
-      </w:r>
-      <w:r>
-        <w:t xml:space="preserve">over a given period of time. </w:t>
-      </w:r>
-      <w:bookmarkStart w:id="4" w:name="_Toc402433843"/>
-      <w:r>
-        <w:t>Definitions and Acronyms</w:t>
-      </w:r>
-      <w:bookmarkEnd w:id="4"/>
+        <w:t xml:space="preserve">This program is designed for radiation effects testing (Single Event Effects) using a 10 MeV linear accelerator in a pulsed mode.  The RDS is comprised of a pin diode is used to detect and measure the radiation pulse.  Attributes of this pulse are processed to determine the dose-rate to the part for a single pulse on the order of microseconds.  This program is able to query a Tektronix DPO 4400 Digital Oscilloscope and obtain the waveform data.  This program can be manipulated to utilize other manufacturers’ oscilloscope.  This would require basic modification to utilize equipment specific variables.  For compatibility purposes this program is saved in a </w:t>
+      </w:r>
+      <w:proofErr w:type="spellStart"/>
+      <w:r>
+        <w:t>LabView</w:t>
+      </w:r>
+      <w:proofErr w:type="spellEnd"/>
+      <w:r>
+        <w:t xml:space="preserve"> 2011 file format.</w:t>
+      </w:r>
     </w:p>
     <w:p>
       <w:pPr>
@@ -1155,7 +1141,7 @@
         <w:t xml:space="preserve"> 201</w:t>
       </w:r>
       <w:r>
-        <w:t>2</w:t>
+        <w:t>1</w:t>
       </w:r>
       <w:r>
         <w:t xml:space="preserve"> 32-bit</w:t>
@@ -1169,11 +1155,11 @@
           <w:numId w:val="1"/>
         </w:numPr>
       </w:pPr>
-      <w:bookmarkStart w:id="5" w:name="_Toc402433844"/>
+      <w:bookmarkStart w:id="3" w:name="_Toc402433844"/>
       <w:r>
         <w:t>System Overview</w:t>
       </w:r>
-      <w:bookmarkEnd w:id="5"/>
+      <w:bookmarkEnd w:id="3"/>
     </w:p>
     <w:p>
       <w:r>
@@ -1188,11 +1174,11 @@
           <w:numId w:val="1"/>
         </w:numPr>
       </w:pPr>
-      <w:bookmarkStart w:id="6" w:name="_Toc402433845"/>
+      <w:bookmarkStart w:id="4" w:name="_Toc402433845"/>
       <w:r>
         <w:t>System Architecture</w:t>
       </w:r>
-      <w:bookmarkEnd w:id="6"/>
+      <w:bookmarkEnd w:id="4"/>
     </w:p>
     <w:p>
       <w:pPr>
@@ -1202,11 +1188,11 @@
           <w:numId w:val="1"/>
         </w:numPr>
       </w:pPr>
-      <w:bookmarkStart w:id="7" w:name="_Toc402433846"/>
+      <w:bookmarkStart w:id="5" w:name="_Toc402433846"/>
       <w:r>
         <w:t>Architectural Design</w:t>
       </w:r>
-      <w:bookmarkEnd w:id="7"/>
+      <w:bookmarkEnd w:id="5"/>
     </w:p>
     <w:p>
       <w:pPr>
@@ -1214,38 +1200,18 @@
         <w:ind w:left="720"/>
       </w:pPr>
       <w:r>
-        <w:t xml:space="preserve">The modularity of this program will implement a case selection to switch between a neutron detector and a photon detector.  Each detector will allow specific parameters to be entered in order to analyze the radiation data. This program will also allow the user to select between a </w:t>
-      </w:r>
-      <w:r>
-        <w:t xml:space="preserve">radiation </w:t>
-      </w:r>
-      <w:r>
-        <w:t xml:space="preserve">pulse analysis </w:t>
-      </w:r>
-      <w:r>
-        <w:t xml:space="preserve">(pulse graph) </w:t>
+        <w:t xml:space="preserve">The modularity of this program will implement a </w:t>
+      </w:r>
+      <w:r>
+        <w:t>sequence structure to sequentially query and read specific data from the oscilloscope to ultimately construct the pulse waveform.  Current lab oscilloscopes save pulse data in a binary format.  This requires a more rigorous design to query all waveform information.  Sub-</w:t>
       </w:r>
       <w:proofErr w:type="gramStart"/>
       <w:r>
-        <w:t>or</w:t>
+        <w:t>vi’s</w:t>
       </w:r>
       <w:proofErr w:type="gramEnd"/>
       <w:r>
-        <w:t xml:space="preserve"> a total dose analysis</w:t>
-      </w:r>
-      <w:r>
-        <w:t xml:space="preserve"> (total </w:t>
-      </w:r>
-      <w:proofErr w:type="spellStart"/>
-      <w:r>
-        <w:t>rads</w:t>
-      </w:r>
-      <w:proofErr w:type="spellEnd"/>
-      <w:r>
-        <w:t>)</w:t>
-      </w:r>
-      <w:r>
-        <w:t>.</w:t>
+        <w:t xml:space="preserve"> are used to enable a modular architecture for oscilloscopes from manufacturers other than Tektronix. </w:t>
       </w:r>
     </w:p>
     <w:p>
@@ -1262,11 +1228,11 @@
           <w:numId w:val="1"/>
         </w:numPr>
       </w:pPr>
-      <w:bookmarkStart w:id="8" w:name="_Toc402433847"/>
+      <w:bookmarkStart w:id="6" w:name="_Toc402433847"/>
       <w:r>
         <w:t>Design Rationale</w:t>
       </w:r>
-      <w:bookmarkEnd w:id="8"/>
+      <w:bookmarkEnd w:id="6"/>
     </w:p>
     <w:p>
       <w:pPr>
@@ -1277,7 +1243,10 @@
         <w:t>The detector information will be specific to each individual detector as energy response, response time, and physical detection mechanisms will vary.</w:t>
       </w:r>
       <w:r>
-        <w:t xml:space="preserve">  Many other factors would need to be taken into account in order to determine the dose to a test part.  This program design is to demonstrate proof of concept rather than a replacement for radiation dose calculation methodologies.</w:t>
+        <w:t xml:space="preserve">  Many other factors would need to be taken into account in order to determine the dose to a test part.  </w:t>
+      </w:r>
+      <w:r>
+        <w:t xml:space="preserve">The ability to change detectors for testing is predicated on the ability for the test to utilize a digital oscilloscope to capture the pulse data.  </w:t>
       </w:r>
     </w:p>
     <w:p>
@@ -1294,12 +1263,12 @@
           <w:numId w:val="1"/>
         </w:numPr>
       </w:pPr>
-      <w:bookmarkStart w:id="9" w:name="_Toc402433848"/>
+      <w:bookmarkStart w:id="7" w:name="_Toc402433848"/>
       <w:r>
         <w:lastRenderedPageBreak/>
         <w:t>Human Interface Design</w:t>
       </w:r>
-      <w:bookmarkEnd w:id="9"/>
+      <w:bookmarkEnd w:id="7"/>
     </w:p>
     <w:p>
       <w:pPr>
@@ -1309,11 +1278,11 @@
           <w:numId w:val="1"/>
         </w:numPr>
       </w:pPr>
-      <w:bookmarkStart w:id="10" w:name="_Toc402433849"/>
+      <w:bookmarkStart w:id="8" w:name="_Toc402433849"/>
       <w:r>
         <w:t>Overview of User Interface</w:t>
       </w:r>
-      <w:bookmarkEnd w:id="10"/>
+      <w:bookmarkEnd w:id="8"/>
     </w:p>
     <w:p>
       <w:pPr>
@@ -1321,40 +1290,27 @@
         <w:ind w:left="720"/>
       </w:pPr>
       <w:r>
-        <w:t>Describe the functionality of the system from t</w:t>
-      </w:r>
-      <w:r>
-        <w:t>he user’s perspective. Explain </w:t>
-      </w:r>
-      <w:r>
-        <w:t>how the user wil</w:t>
-      </w:r>
-      <w:r>
-        <w:t>l be able</w:t>
-      </w:r>
-      <w:r>
-        <w:t xml:space="preserve"> t</w:t>
-      </w:r>
-      <w:r>
-        <w:t>o use your system to complete </w:t>
-      </w:r>
-      <w:r>
-        <w:t>al</w:t>
-      </w:r>
-      <w:r>
-        <w:t>l the </w:t>
-      </w:r>
-      <w:r>
-        <w:t>expecte</w:t>
-      </w:r>
-      <w:r>
-        <w:t>d features and the feedback </w:t>
-      </w:r>
-      <w:r>
-        <w:t>in</w:t>
-      </w:r>
-      <w:r>
-        <w:t>formation that will be displayed for the user.</w:t>
+        <w:t xml:space="preserve">The user can access this program from the project file </w:t>
+      </w:r>
+      <w:r>
+        <w:t>Tektronix</w:t>
+      </w:r>
+      <w:r>
+        <w:t xml:space="preserve"> </w:t>
+      </w:r>
+      <w:r>
+        <w:t>DPO4000-acquire</w:t>
+      </w:r>
+      <w:r>
+        <w:t xml:space="preserve"> </w:t>
+      </w:r>
+      <w:proofErr w:type="spellStart"/>
+      <w:r>
+        <w:t>diode.lvproj</w:t>
+      </w:r>
+      <w:proofErr w:type="spellEnd"/>
+      <w:r>
+        <w:t>.</w:t>
       </w:r>
     </w:p>
     <w:p>
@@ -1362,6 +1318,48 @@
         <w:pStyle w:val="NoSpacing"/>
         <w:ind w:left="720"/>
       </w:pPr>
+      <w:r>
+        <w:t xml:space="preserve">The main user interface for this program is the </w:t>
+      </w:r>
+      <w:proofErr w:type="gramStart"/>
+      <w:r>
+        <w:t>vi</w:t>
+      </w:r>
+      <w:proofErr w:type="gramEnd"/>
+      <w:r>
+        <w:t xml:space="preserve"> titled BuildWave-DPO4000.vi   From this interface the user is able to select the specific oscilloscope hardware name, the IP address, data width and the channel on the oscilloscope that captured the pulse waveform information</w:t>
+      </w:r>
+    </w:p>
+    <w:p>
+      <w:pPr>
+        <w:pStyle w:val="NoSpacing"/>
+        <w:ind w:left="720"/>
+      </w:pPr>
+    </w:p>
+    <w:p>
+      <w:pPr>
+        <w:pStyle w:val="NoSpacing"/>
+        <w:ind w:left="720"/>
+      </w:pPr>
+      <w:r>
+        <w:t xml:space="preserve">To </w:t>
+      </w:r>
+      <w:proofErr w:type="spellStart"/>
+      <w:r>
+        <w:t>provde</w:t>
+      </w:r>
+      <w:proofErr w:type="spellEnd"/>
+      <w:r>
+        <w:t xml:space="preserve"> feedback the interface displays the values of the queried scope variables such as data scalars (e.g. vertical position, vertical scale, sampling interval, vertical offset, number of data points, total bytes, and other header information).  This program ultimately will be incorporated into a future </w:t>
+      </w:r>
+      <w:proofErr w:type="gramStart"/>
+      <w:r>
+        <w:t>vi</w:t>
+      </w:r>
+      <w:proofErr w:type="gramEnd"/>
+      <w:r>
+        <w:t xml:space="preserve"> that is able to graphically construct the waveforms by interpreting the binary data extracted from the oscilloscope.</w:t>
+      </w:r>
     </w:p>
     <w:p>
       <w:pPr>
@@ -1371,11 +1369,124 @@
           <w:numId w:val="1"/>
         </w:numPr>
       </w:pPr>
-      <w:bookmarkStart w:id="11" w:name="_Toc402433850"/>
+      <w:bookmarkStart w:id="9" w:name="_Toc402433850"/>
       <w:r>
         <w:t>Screen Images</w:t>
       </w:r>
-      <w:bookmarkEnd w:id="11"/>
+      <w:bookmarkEnd w:id="9"/>
+    </w:p>
+    <w:p/>
+    <w:p>
+      <w:r>
+        <w:t>Interface screen images</w:t>
+      </w:r>
+    </w:p>
+    <w:p>
+      <w:r>
+        <w:rPr>
+          <w:noProof/>
+        </w:rPr>
+        <w:drawing>
+          <wp:inline distT="0" distB="0" distL="0" distR="0" wp14:anchorId="68876AA8" wp14:editId="405C6ED4">
+            <wp:extent cx="5943600" cy="3152775"/>
+            <wp:effectExtent l="0" t="0" r="0" b="0"/>
+            <wp:docPr id="1" name="Picture 1"/>
+            <wp:cNvGraphicFramePr>
+              <a:graphicFrameLocks xmlns:a="http://schemas.openxmlformats.org/drawingml/2006/main" noChangeAspect="1"/>
+            </wp:cNvGraphicFramePr>
+            <a:graphic xmlns:a="http://schemas.openxmlformats.org/drawingml/2006/main">
+              <a:graphicData uri="http://schemas.openxmlformats.org/drawingml/2006/picture">
+                <pic:pic xmlns:pic="http://schemas.openxmlformats.org/drawingml/2006/picture">
+                  <pic:nvPicPr>
+                    <pic:cNvPr id="0" name="Screen Shot 2015-12-18 at 2.36.18 AM.png"/>
+                    <pic:cNvPicPr/>
+                  </pic:nvPicPr>
+                  <pic:blipFill>
+                    <a:blip r:embed="rId7">
+                      <a:extLst>
+                        <a:ext uri="{28A0092B-C50C-407E-A947-70E740481C1C}">
+                          <a14:useLocalDpi xmlns:a14="http://schemas.microsoft.com/office/drawing/2010/main" val="0"/>
+                        </a:ext>
+                      </a:extLst>
+                    </a:blip>
+                    <a:stretch>
+                      <a:fillRect/>
+                    </a:stretch>
+                  </pic:blipFill>
+                  <pic:spPr>
+                    <a:xfrm>
+                      <a:off x="0" y="0"/>
+                      <a:ext cx="5943600" cy="3152775"/>
+                    </a:xfrm>
+                    <a:prstGeom prst="rect">
+                      <a:avLst/>
+                    </a:prstGeom>
+                  </pic:spPr>
+                </pic:pic>
+              </a:graphicData>
+            </a:graphic>
+          </wp:inline>
+        </w:drawing>
+      </w:r>
+    </w:p>
+    <w:p>
+      <w:pPr>
+        <w:keepNext/>
+      </w:pPr>
+      <w:r>
+        <w:lastRenderedPageBreak/>
+        <w:t>The sub-vi that acquires the waveform binary data:</w:t>
+      </w:r>
+    </w:p>
+    <w:p>
+      <w:r>
+        <w:rPr>
+          <w:noProof/>
+        </w:rPr>
+        <w:drawing>
+          <wp:inline distT="0" distB="0" distL="0" distR="0" wp14:anchorId="7DF11E64" wp14:editId="6280B4B5">
+            <wp:extent cx="5943600" cy="3456940"/>
+            <wp:effectExtent l="0" t="0" r="0" b="0"/>
+            <wp:docPr id="2" name="Picture 2"/>
+            <wp:cNvGraphicFramePr>
+              <a:graphicFrameLocks xmlns:a="http://schemas.openxmlformats.org/drawingml/2006/main" noChangeAspect="1"/>
+            </wp:cNvGraphicFramePr>
+            <a:graphic xmlns:a="http://schemas.openxmlformats.org/drawingml/2006/main">
+              <a:graphicData uri="http://schemas.openxmlformats.org/drawingml/2006/picture">
+                <pic:pic xmlns:pic="http://schemas.openxmlformats.org/drawingml/2006/picture">
+                  <pic:nvPicPr>
+                    <pic:cNvPr id="0" name="Screen Shot 2015-12-18 at 2.36.43 AM.png"/>
+                    <pic:cNvPicPr/>
+                  </pic:nvPicPr>
+                  <pic:blipFill>
+                    <a:blip r:embed="rId8">
+                      <a:extLst>
+                        <a:ext uri="{28A0092B-C50C-407E-A947-70E740481C1C}">
+                          <a14:useLocalDpi xmlns:a14="http://schemas.microsoft.com/office/drawing/2010/main" val="0"/>
+                        </a:ext>
+                      </a:extLst>
+                    </a:blip>
+                    <a:stretch>
+                      <a:fillRect/>
+                    </a:stretch>
+                  </pic:blipFill>
+                  <pic:spPr>
+                    <a:xfrm>
+                      <a:off x="0" y="0"/>
+                      <a:ext cx="5943600" cy="3456940"/>
+                    </a:xfrm>
+                    <a:prstGeom prst="rect">
+                      <a:avLst/>
+                    </a:prstGeom>
+                  </pic:spPr>
+                </pic:pic>
+              </a:graphicData>
+            </a:graphic>
+          </wp:inline>
+        </w:drawing>
+      </w:r>
+      <w:bookmarkStart w:id="10" w:name="_GoBack"/>
+      <w:bookmarkEnd w:id="10"/>
     </w:p>
     <w:sectPr>
       <w:pgSz w:w="12240" w:h="15840" w:code="1"/>
@@ -1388,7 +1499,7 @@
 </file>
 
 <file path=word/numbering.xml><?xml version="1.0" encoding="utf-8"?>
-<w:numbering xmlns:wpc="http://schemas.microsoft.com/office/word/2010/wordprocessingCanvas" xmlns:mc="http://schemas.openxmlformats.org/markup-compatibility/2006" xmlns:o="urn:schemas-microsoft-com:office:office" xmlns:r="http://schemas.openxmlformats.org/officeDocument/2006/relationships" xmlns:m="http://schemas.openxmlformats.org/officeDocument/2006/math" xmlns:v="urn:schemas-microsoft-com:vml" xmlns:wp14="http://schemas.microsoft.com/office/word/2010/wordprocessingDrawing" xmlns:wp="http://schemas.openxmlformats.org/drawingml/2006/wordprocessingDrawing" xmlns:w10="urn:schemas-microsoft-com:office:word" xmlns:w="http://schemas.openxmlformats.org/wordprocessingml/2006/main" xmlns:w14="http://schemas.microsoft.com/office/word/2010/wordml" xmlns:w15="http://schemas.microsoft.com/office/word/2012/wordml" xmlns:wpg="http://schemas.microsoft.com/office/word/2010/wordprocessingGroup" xmlns:wpi="http://schemas.microsoft.com/office/word/2010/wordprocessingInk" xmlns:wne="http://schemas.microsoft.com/office/word/2006/wordml" xmlns:wps="http://schemas.microsoft.com/office/word/2010/wordprocessingShape" mc:Ignorable="w14 w15 wp14">
+<w:numbering xmlns:wpc="http://schemas.microsoft.com/office/word/2010/wordprocessingCanvas" xmlns:mo="http://schemas.microsoft.com/office/mac/office/2008/main" xmlns:mc="http://schemas.openxmlformats.org/markup-compatibility/2006" xmlns:mv="urn:schemas-microsoft-com:mac:vml" xmlns:o="urn:schemas-microsoft-com:office:office" xmlns:r="http://schemas.openxmlformats.org/officeDocument/2006/relationships" xmlns:m="http://schemas.openxmlformats.org/officeDocument/2006/math" xmlns:v="urn:schemas-microsoft-com:vml" xmlns:wp14="http://schemas.microsoft.com/office/word/2010/wordprocessingDrawing" xmlns:wp="http://schemas.openxmlformats.org/drawingml/2006/wordprocessingDrawing" xmlns:w10="urn:schemas-microsoft-com:office:word" xmlns:w="http://schemas.openxmlformats.org/wordprocessingml/2006/main" xmlns:w14="http://schemas.microsoft.com/office/word/2010/wordml" xmlns:wpg="http://schemas.microsoft.com/office/word/2010/wordprocessingGroup" xmlns:wpi="http://schemas.microsoft.com/office/word/2010/wordprocessingInk" xmlns:wne="http://schemas.microsoft.com/office/word/2006/wordml" xmlns:wps="http://schemas.microsoft.com/office/word/2010/wordprocessingShape" mc:Ignorable="w14 wp14">
   <w:abstractNum w:abstractNumId="0">
     <w:nsid w:val="22490BA8"/>
     <w:multiLevelType w:val="hybridMultilevel"/>
@@ -1485,7 +1596,7 @@
 </file>
 
 <file path=word/styles.xml><?xml version="1.0" encoding="utf-8"?>
-<w:styles xmlns:mc="http://schemas.openxmlformats.org/markup-compatibility/2006" xmlns:r="http://schemas.openxmlformats.org/officeDocument/2006/relationships" xmlns:w="http://schemas.openxmlformats.org/wordprocessingml/2006/main" xmlns:w14="http://schemas.microsoft.com/office/word/2010/wordml" xmlns:w15="http://schemas.microsoft.com/office/word/2012/wordml" mc:Ignorable="w14 w15">
+<w:styles xmlns:mc="http://schemas.openxmlformats.org/markup-compatibility/2006" xmlns:r="http://schemas.openxmlformats.org/officeDocument/2006/relationships" xmlns:w="http://schemas.openxmlformats.org/wordprocessingml/2006/main" xmlns:w14="http://schemas.microsoft.com/office/word/2010/wordml" mc:Ignorable="w14">
   <w:docDefaults>
     <w:rPrDefault>
       <w:rPr>
@@ -1501,378 +1612,153 @@
       </w:pPr>
     </w:pPrDefault>
   </w:docDefaults>
-  <w:latentStyles w:defLockedState="0" w:defUIPriority="99" w:defSemiHidden="0" w:defUnhideWhenUsed="0" w:defQFormat="0" w:count="371">
-    <w:lsdException w:name="Normal" w:uiPriority="0" w:qFormat="1"/>
-    <w:lsdException w:name="heading 1" w:uiPriority="9" w:qFormat="1"/>
-    <w:lsdException w:name="heading 2" w:semiHidden="1" w:uiPriority="9" w:unhideWhenUsed="1" w:qFormat="1"/>
-    <w:lsdException w:name="heading 3" w:semiHidden="1" w:uiPriority="9" w:unhideWhenUsed="1" w:qFormat="1"/>
-    <w:lsdException w:name="heading 4" w:semiHidden="1" w:uiPriority="9" w:unhideWhenUsed="1" w:qFormat="1"/>
-    <w:lsdException w:name="heading 5" w:semiHidden="1" w:uiPriority="9" w:unhideWhenUsed="1" w:qFormat="1"/>
-    <w:lsdException w:name="heading 6" w:semiHidden="1" w:uiPriority="9" w:unhideWhenUsed="1" w:qFormat="1"/>
-    <w:lsdException w:name="heading 7" w:semiHidden="1" w:uiPriority="9" w:unhideWhenUsed="1" w:qFormat="1"/>
-    <w:lsdException w:name="heading 8" w:semiHidden="1" w:uiPriority="9" w:unhideWhenUsed="1" w:qFormat="1"/>
-    <w:lsdException w:name="heading 9" w:semiHidden="1" w:uiPriority="9" w:unhideWhenUsed="1" w:qFormat="1"/>
-    <w:lsdException w:name="index 1" w:semiHidden="1" w:unhideWhenUsed="1"/>
-    <w:lsdException w:name="index 2" w:semiHidden="1" w:unhideWhenUsed="1"/>
-    <w:lsdException w:name="index 3" w:semiHidden="1" w:unhideWhenUsed="1"/>
-    <w:lsdException w:name="index 4" w:semiHidden="1" w:unhideWhenUsed="1"/>
-    <w:lsdException w:name="index 5" w:semiHidden="1" w:unhideWhenUsed="1"/>
-    <w:lsdException w:name="index 6" w:semiHidden="1" w:unhideWhenUsed="1"/>
-    <w:lsdException w:name="index 7" w:semiHidden="1" w:unhideWhenUsed="1"/>
-    <w:lsdException w:name="index 8" w:semiHidden="1" w:unhideWhenUsed="1"/>
-    <w:lsdException w:name="index 9" w:semiHidden="1" w:unhideWhenUsed="1"/>
-    <w:lsdException w:name="toc 1" w:semiHidden="1" w:uiPriority="39" w:unhideWhenUsed="1"/>
-    <w:lsdException w:name="toc 2" w:semiHidden="1" w:uiPriority="39" w:unhideWhenUsed="1"/>
-    <w:lsdException w:name="toc 3" w:semiHidden="1" w:uiPriority="39" w:unhideWhenUsed="1"/>
-    <w:lsdException w:name="toc 4" w:semiHidden="1" w:uiPriority="39" w:unhideWhenUsed="1"/>
-    <w:lsdException w:name="toc 5" w:semiHidden="1" w:uiPriority="39" w:unhideWhenUsed="1"/>
-    <w:lsdException w:name="toc 6" w:semiHidden="1" w:uiPriority="39" w:unhideWhenUsed="1"/>
-    <w:lsdException w:name="toc 7" w:semiHidden="1" w:uiPriority="39" w:unhideWhenUsed="1"/>
-    <w:lsdException w:name="toc 8" w:semiHidden="1" w:uiPriority="39" w:unhideWhenUsed="1"/>
-    <w:lsdException w:name="toc 9" w:semiHidden="1" w:uiPriority="39" w:unhideWhenUsed="1"/>
-    <w:lsdException w:name="Normal Indent" w:semiHidden="1" w:unhideWhenUsed="1"/>
-    <w:lsdException w:name="footnote text" w:semiHidden="1" w:unhideWhenUsed="1"/>
-    <w:lsdException w:name="annotation text" w:semiHidden="1" w:unhideWhenUsed="1"/>
-    <w:lsdException w:name="header" w:semiHidden="1" w:unhideWhenUsed="1"/>
-    <w:lsdException w:name="footer" w:semiHidden="1" w:unhideWhenUsed="1"/>
-    <w:lsdException w:name="index heading" w:semiHidden="1" w:unhideWhenUsed="1"/>
-    <w:lsdException w:name="caption" w:semiHidden="1" w:uiPriority="35" w:unhideWhenUsed="1" w:qFormat="1"/>
-    <w:lsdException w:name="table of figures" w:semiHidden="1" w:unhideWhenUsed="1"/>
-    <w:lsdException w:name="envelope address" w:semiHidden="1" w:unhideWhenUsed="1"/>
-    <w:lsdException w:name="envelope return" w:semiHidden="1" w:unhideWhenUsed="1"/>
-    <w:lsdException w:name="footnote reference" w:semiHidden="1" w:unhideWhenUsed="1"/>
-    <w:lsdException w:name="annotation reference" w:semiHidden="1" w:unhideWhenUsed="1"/>
-    <w:lsdException w:name="line number" w:semiHidden="1" w:unhideWhenUsed="1"/>
-    <w:lsdException w:name="page number" w:semiHidden="1" w:unhideWhenUsed="1"/>
-    <w:lsdException w:name="endnote reference" w:semiHidden="1" w:unhideWhenUsed="1"/>
-    <w:lsdException w:name="endnote text" w:semiHidden="1" w:unhideWhenUsed="1"/>
-    <w:lsdException w:name="table of authorities" w:semiHidden="1" w:unhideWhenUsed="1"/>
-    <w:lsdException w:name="macro" w:semiHidden="1" w:unhideWhenUsed="1"/>
-    <w:lsdException w:name="toa heading" w:semiHidden="1" w:unhideWhenUsed="1"/>
-    <w:lsdException w:name="List" w:semiHidden="1" w:unhideWhenUsed="1"/>
-    <w:lsdException w:name="List Bullet" w:semiHidden="1" w:unhideWhenUsed="1"/>
-    <w:lsdException w:name="List Number" w:semiHidden="1" w:unhideWhenUsed="1"/>
-    <w:lsdException w:name="List 2" w:semiHidden="1" w:unhideWhenUsed="1"/>
-    <w:lsdException w:name="List 3" w:semiHidden="1" w:unhideWhenUsed="1"/>
-    <w:lsdException w:name="List 4" w:semiHidden="1" w:unhideWhenUsed="1"/>
-    <w:lsdException w:name="List 5" w:semiHidden="1" w:unhideWhenUsed="1"/>
-    <w:lsdException w:name="List Bullet 2" w:semiHidden="1" w:unhideWhenUsed="1"/>
-    <w:lsdException w:name="List Bullet 3" w:semiHidden="1" w:unhideWhenUsed="1"/>
-    <w:lsdException w:name="List Bullet 4" w:semiHidden="1" w:unhideWhenUsed="1"/>
-    <w:lsdException w:name="List Bullet 5" w:semiHidden="1" w:unhideWhenUsed="1"/>
-    <w:lsdException w:name="List Number 2" w:semiHidden="1" w:unhideWhenUsed="1"/>
-    <w:lsdException w:name="List Number 3" w:semiHidden="1" w:unhideWhenUsed="1"/>
-    <w:lsdException w:name="List Number 4" w:semiHidden="1" w:unhideWhenUsed="1"/>
-    <w:lsdException w:name="List Number 5" w:semiHidden="1" w:unhideWhenUsed="1"/>
-    <w:lsdException w:name="Title" w:uiPriority="10" w:qFormat="1"/>
-    <w:lsdException w:name="Closing" w:semiHidden="1" w:unhideWhenUsed="1"/>
-    <w:lsdException w:name="Signature" w:semiHidden="1" w:unhideWhenUsed="1"/>
-    <w:lsdException w:name="Default Paragraph Font" w:semiHidden="1" w:uiPriority="1" w:unhideWhenUsed="1"/>
-    <w:lsdException w:name="Body Text" w:semiHidden="1" w:unhideWhenUsed="1"/>
-    <w:lsdException w:name="Body Text Indent" w:semiHidden="1" w:unhideWhenUsed="1"/>
-    <w:lsdException w:name="List Continue" w:semiHidden="1" w:unhideWhenUsed="1"/>
-    <w:lsdException w:name="List Continue 2" w:semiHidden="1" w:unhideWhenUsed="1"/>
-    <w:lsdException w:name="List Continue 3" w:semiHidden="1" w:unhideWhenUsed="1"/>
-    <w:lsdException w:name="List Continue 4" w:semiHidden="1" w:unhideWhenUsed="1"/>
-    <w:lsdException w:name="List Continue 5" w:semiHidden="1" w:unhideWhenUsed="1"/>
-    <w:lsdException w:name="Message Header" w:semiHidden="1" w:unhideWhenUsed="1"/>
-    <w:lsdException w:name="Subtitle" w:uiPriority="11" w:qFormat="1"/>
-    <w:lsdException w:name="Salutation" w:semiHidden="1" w:unhideWhenUsed="1"/>
-    <w:lsdException w:name="Date" w:semiHidden="1" w:unhideWhenUsed="1"/>
-    <w:lsdException w:name="Body Text First Indent" w:semiHidden="1" w:unhideWhenUsed="1"/>
-    <w:lsdException w:name="Body Text First Indent 2" w:semiHidden="1" w:unhideWhenUsed="1"/>
-    <w:lsdException w:name="Note Heading" w:semiHidden="1" w:unhideWhenUsed="1"/>
-    <w:lsdException w:name="Body Text 2" w:semiHidden="1" w:unhideWhenUsed="1"/>
-    <w:lsdException w:name="Body Text 3" w:semiHidden="1" w:unhideWhenUsed="1"/>
-    <w:lsdException w:name="Body Text Indent 2" w:semiHidden="1" w:unhideWhenUsed="1"/>
-    <w:lsdException w:name="Body Text Indent 3" w:semiHidden="1" w:unhideWhenUsed="1"/>
-    <w:lsdException w:name="Block Text" w:semiHidden="1" w:unhideWhenUsed="1"/>
-    <w:lsdException w:name="Hyperlink" w:semiHidden="1" w:unhideWhenUsed="1"/>
-    <w:lsdException w:name="FollowedHyperlink" w:semiHidden="1" w:unhideWhenUsed="1"/>
-    <w:lsdException w:name="Strong" w:uiPriority="22" w:qFormat="1"/>
-    <w:lsdException w:name="Emphasis" w:uiPriority="20" w:qFormat="1"/>
-    <w:lsdException w:name="Document Map" w:semiHidden="1" w:unhideWhenUsed="1"/>
-    <w:lsdException w:name="Plain Text" w:semiHidden="1" w:unhideWhenUsed="1"/>
-    <w:lsdException w:name="E-mail Signature" w:semiHidden="1" w:unhideWhenUsed="1"/>
-    <w:lsdException w:name="HTML Top of Form" w:semiHidden="1" w:unhideWhenUsed="1"/>
-    <w:lsdException w:name="HTML Bottom of Form" w:semiHidden="1" w:unhideWhenUsed="1"/>
-    <w:lsdException w:name="Normal (Web)" w:semiHidden="1" w:unhideWhenUsed="1"/>
-    <w:lsdException w:name="HTML Acronym" w:semiHidden="1" w:unhideWhenUsed="1"/>
-    <w:lsdException w:name="HTML Address" w:semiHidden="1" w:unhideWhenUsed="1"/>
-    <w:lsdException w:name="HTML Cite" w:semiHidden="1" w:unhideWhenUsed="1"/>
-    <w:lsdException w:name="HTML Code" w:semiHidden="1" w:unhideWhenUsed="1"/>
-    <w:lsdException w:name="HTML Definition" w:semiHidden="1" w:unhideWhenUsed="1"/>
-    <w:lsdException w:name="HTML Keyboard" w:semiHidden="1" w:unhideWhenUsed="1"/>
-    <w:lsdException w:name="HTML Preformatted" w:semiHidden="1" w:unhideWhenUsed="1"/>
-    <w:lsdException w:name="HTML Sample" w:semiHidden="1" w:unhideWhenUsed="1"/>
-    <w:lsdException w:name="HTML Typewriter" w:semiHidden="1" w:unhideWhenUsed="1"/>
-    <w:lsdException w:name="HTML Variable" w:semiHidden="1" w:unhideWhenUsed="1"/>
-    <w:lsdException w:name="Normal Table" w:semiHidden="1" w:unhideWhenUsed="1"/>
-    <w:lsdException w:name="annotation subject" w:semiHidden="1" w:unhideWhenUsed="1"/>
-    <w:lsdException w:name="No List" w:semiHidden="1" w:unhideWhenUsed="1"/>
-    <w:lsdException w:name="Outline List 1" w:semiHidden="1" w:unhideWhenUsed="1"/>
-    <w:lsdException w:name="Outline List 2" w:semiHidden="1" w:unhideWhenUsed="1"/>
-    <w:lsdException w:name="Outline List 3" w:semiHidden="1" w:unhideWhenUsed="1"/>
-    <w:lsdException w:name="Table Simple 1" w:semiHidden="1" w:unhideWhenUsed="1"/>
-    <w:lsdException w:name="Table Simple 2" w:semiHidden="1" w:unhideWhenUsed="1"/>
-    <w:lsdException w:name="Table Simple 3" w:semiHidden="1" w:unhideWhenUsed="1"/>
-    <w:lsdException w:name="Table Classic 1" w:semiHidden="1" w:unhideWhenUsed="1"/>
-    <w:lsdException w:name="Table Classic 2" w:semiHidden="1" w:unhideWhenUsed="1"/>
-    <w:lsdException w:name="Table Classic 3" w:semiHidden="1" w:unhideWhenUsed="1"/>
-    <w:lsdException w:name="Table Classic 4" w:semiHidden="1" w:unhideWhenUsed="1"/>
-    <w:lsdException w:name="Table Colorful 1" w:semiHidden="1" w:unhideWhenUsed="1"/>
-    <w:lsdException w:name="Table Colorful 2" w:semiHidden="1" w:unhideWhenUsed="1"/>
-    <w:lsdException w:name="Table Colorful 3" w:semiHidden="1" w:unhideWhenUsed="1"/>
-    <w:lsdException w:name="Table Columns 1" w:semiHidden="1" w:unhideWhenUsed="1"/>
-    <w:lsdException w:name="Table Columns 2" w:semiHidden="1" w:unhideWhenUsed="1"/>
-    <w:lsdException w:name="Table Columns 3" w:semiHidden="1" w:unhideWhenUsed="1"/>
-    <w:lsdException w:name="Table Columns 4" w:semiHidden="1" w:unhideWhenUsed="1"/>
-    <w:lsdException w:name="Table Columns 5" w:semiHidden="1" w:unhideWhenUsed="1"/>
-    <w:lsdException w:name="Table Grid 1" w:semiHidden="1" w:unhideWhenUsed="1"/>
-    <w:lsdException w:name="Table Grid 2" w:semiHidden="1" w:unhideWhenUsed="1"/>
-    <w:lsdException w:name="Table Grid 3" w:semiHidden="1" w:unhideWhenUsed="1"/>
-    <w:lsdException w:name="Table Grid 4" w:semiHidden="1" w:unhideWhenUsed="1"/>
-    <w:lsdException w:name="Table Grid 5" w:semiHidden="1" w:unhideWhenUsed="1"/>
-    <w:lsdException w:name="Table Grid 6" w:semiHidden="1" w:unhideWhenUsed="1"/>
-    <w:lsdException w:name="Table Grid 7" w:semiHidden="1" w:unhideWhenUsed="1"/>
-    <w:lsdException w:name="Table Grid 8" w:semiHidden="1" w:unhideWhenUsed="1"/>
-    <w:lsdException w:name="Table List 1" w:semiHidden="1" w:unhideWhenUsed="1"/>
-    <w:lsdException w:name="Table List 2" w:semiHidden="1" w:unhideWhenUsed="1"/>
-    <w:lsdException w:name="Table List 3" w:semiHidden="1" w:unhideWhenUsed="1"/>
-    <w:lsdException w:name="Table List 4" w:semiHidden="1" w:unhideWhenUsed="1"/>
-    <w:lsdException w:name="Table List 5" w:semiHidden="1" w:unhideWhenUsed="1"/>
-    <w:lsdException w:name="Table List 6" w:semiHidden="1" w:unhideWhenUsed="1"/>
-    <w:lsdException w:name="Table List 7" w:semiHidden="1" w:unhideWhenUsed="1"/>
-    <w:lsdException w:name="Table List 8" w:semiHidden="1" w:unhideWhenUsed="1"/>
-    <w:lsdException w:name="Table 3D effects 1" w:semiHidden="1" w:unhideWhenUsed="1"/>
-    <w:lsdException w:name="Table 3D effects 2" w:semiHidden="1" w:unhideWhenUsed="1"/>
-    <w:lsdException w:name="Table 3D effects 3" w:semiHidden="1" w:unhideWhenUsed="1"/>
-    <w:lsdException w:name="Table Contemporary" w:semiHidden="1" w:unhideWhenUsed="1"/>
-    <w:lsdException w:name="Table Elegant" w:semiHidden="1" w:unhideWhenUsed="1"/>
-    <w:lsdException w:name="Table Professional" w:semiHidden="1" w:unhideWhenUsed="1"/>
-    <w:lsdException w:name="Table Subtle 1" w:semiHidden="1" w:unhideWhenUsed="1"/>
-    <w:lsdException w:name="Table Subtle 2" w:semiHidden="1" w:unhideWhenUsed="1"/>
-    <w:lsdException w:name="Table Web 1" w:semiHidden="1" w:unhideWhenUsed="1"/>
-    <w:lsdException w:name="Table Web 2" w:semiHidden="1" w:unhideWhenUsed="1"/>
-    <w:lsdException w:name="Table Web 3" w:semiHidden="1" w:unhideWhenUsed="1"/>
-    <w:lsdException w:name="Balloon Text" w:semiHidden="1" w:unhideWhenUsed="1"/>
-    <w:lsdException w:name="Table Grid" w:uiPriority="39"/>
-    <w:lsdException w:name="Table Theme" w:semiHidden="1" w:unhideWhenUsed="1"/>
-    <w:lsdException w:name="Placeholder Text" w:semiHidden="1"/>
-    <w:lsdException w:name="No Spacing" w:uiPriority="1" w:qFormat="1"/>
-    <w:lsdException w:name="Light Shading" w:uiPriority="60"/>
-    <w:lsdException w:name="Light List" w:uiPriority="61"/>
-    <w:lsdException w:name="Light Grid" w:uiPriority="62"/>
-    <w:lsdException w:name="Medium Shading 1" w:uiPriority="63"/>
-    <w:lsdException w:name="Medium Shading 2" w:uiPriority="64"/>
-    <w:lsdException w:name="Medium List 1" w:uiPriority="65"/>
-    <w:lsdException w:name="Medium List 2" w:uiPriority="66"/>
-    <w:lsdException w:name="Medium Grid 1" w:uiPriority="67"/>
-    <w:lsdException w:name="Medium Grid 2" w:uiPriority="68"/>
-    <w:lsdException w:name="Medium Grid 3" w:uiPriority="69"/>
-    <w:lsdException w:name="Dark List" w:uiPriority="70"/>
-    <w:lsdException w:name="Colorful Shading" w:uiPriority="71"/>
-    <w:lsdException w:name="Colorful List" w:uiPriority="72"/>
-    <w:lsdException w:name="Colorful Grid" w:uiPriority="73"/>
-    <w:lsdException w:name="Light Shading Accent 1" w:uiPriority="60"/>
-    <w:lsdException w:name="Light List Accent 1" w:uiPriority="61"/>
-    <w:lsdException w:name="Light Grid Accent 1" w:uiPriority="62"/>
-    <w:lsdException w:name="Medium Shading 1 Accent 1" w:uiPriority="63"/>
-    <w:lsdException w:name="Medium Shading 2 Accent 1" w:uiPriority="64"/>
-    <w:lsdException w:name="Medium List 1 Accent 1" w:uiPriority="65"/>
-    <w:lsdException w:name="Revision" w:semiHidden="1"/>
-    <w:lsdException w:name="List Paragraph" w:uiPriority="34" w:qFormat="1"/>
-    <w:lsdException w:name="Quote" w:uiPriority="29" w:qFormat="1"/>
-    <w:lsdException w:name="Intense Quote" w:uiPriority="30" w:qFormat="1"/>
-    <w:lsdException w:name="Medium List 2 Accent 1" w:uiPriority="66"/>
-    <w:lsdException w:name="Medium Grid 1 Accent 1" w:uiPriority="67"/>
-    <w:lsdException w:name="Medium Grid 2 Accent 1" w:uiPriority="68"/>
-    <w:lsdException w:name="Medium Grid 3 Accent 1" w:uiPriority="69"/>
-    <w:lsdException w:name="Dark List Accent 1" w:uiPriority="70"/>
-    <w:lsdException w:name="Colorful Shading Accent 1" w:uiPriority="71"/>
-    <w:lsdException w:name="Colorful List Accent 1" w:uiPriority="72"/>
-    <w:lsdException w:name="Colorful Grid Accent 1" w:uiPriority="73"/>
-    <w:lsdException w:name="Light Shading Accent 2" w:uiPriority="60"/>
-    <w:lsdException w:name="Light List Accent 2" w:uiPriority="61"/>
-    <w:lsdException w:name="Light Grid Accent 2" w:uiPriority="62"/>
-    <w:lsdException w:name="Medium Shading 1 Accent 2" w:uiPriority="63"/>
-    <w:lsdException w:name="Medium Shading 2 Accent 2" w:uiPriority="64"/>
-    <w:lsdException w:name="Medium List 1 Accent 2" w:uiPriority="65"/>
-    <w:lsdException w:name="Medium List 2 Accent 2" w:uiPriority="66"/>
-    <w:lsdException w:name="Medium Grid 1 Accent 2" w:uiPriority="67"/>
-    <w:lsdException w:name="Medium Grid 2 Accent 2" w:uiPriority="68"/>
-    <w:lsdException w:name="Medium Grid 3 Accent 2" w:uiPriority="69"/>
-    <w:lsdException w:name="Dark List Accent 2" w:uiPriority="70"/>
-    <w:lsdException w:name="Colorful Shading Accent 2" w:uiPriority="71"/>
-    <w:lsdException w:name="Colorful List Accent 2" w:uiPriority="72"/>
-    <w:lsdException w:name="Colorful Grid Accent 2" w:uiPriority="73"/>
-    <w:lsdException w:name="Light Shading Accent 3" w:uiPriority="60"/>
-    <w:lsdException w:name="Light List Accent 3" w:uiPriority="61"/>
-    <w:lsdException w:name="Light Grid Accent 3" w:uiPriority="62"/>
-    <w:lsdException w:name="Medium Shading 1 Accent 3" w:uiPriority="63"/>
-    <w:lsdException w:name="Medium Shading 2 Accent 3" w:uiPriority="64"/>
-    <w:lsdException w:name="Medium List 1 Accent 3" w:uiPriority="65"/>
-    <w:lsdException w:name="Medium List 2 Accent 3" w:uiPriority="66"/>
-    <w:lsdException w:name="Medium Grid 1 Accent 3" w:uiPriority="67"/>
-    <w:lsdException w:name="Medium Grid 2 Accent 3" w:uiPriority="68"/>
-    <w:lsdException w:name="Medium Grid 3 Accent 3" w:uiPriority="69"/>
-    <w:lsdException w:name="Dark List Accent 3" w:uiPriority="70"/>
-    <w:lsdException w:name="Colorful Shading Accent 3" w:uiPriority="71"/>
-    <w:lsdException w:name="Colorful List Accent 3" w:uiPriority="72"/>
-    <w:lsdException w:name="Colorful Grid Accent 3" w:uiPriority="73"/>
-    <w:lsdException w:name="Light Shading Accent 4" w:uiPriority="60"/>
-    <w:lsdException w:name="Light List Accent 4" w:uiPriority="61"/>
-    <w:lsdException w:name="Light Grid Accent 4" w:uiPriority="62"/>
-    <w:lsdException w:name="Medium Shading 1 Accent 4" w:uiPriority="63"/>
-    <w:lsdException w:name="Medium Shading 2 Accent 4" w:uiPriority="64"/>
-    <w:lsdException w:name="Medium List 1 Accent 4" w:uiPriority="65"/>
-    <w:lsdException w:name="Medium List 2 Accent 4" w:uiPriority="66"/>
-    <w:lsdException w:name="Medium Grid 1 Accent 4" w:uiPriority="67"/>
-    <w:lsdException w:name="Medium Grid 2 Accent 4" w:uiPriority="68"/>
-    <w:lsdException w:name="Medium Grid 3 Accent 4" w:uiPriority="69"/>
-    <w:lsdException w:name="Dark List Accent 4" w:uiPriority="70"/>
-    <w:lsdException w:name="Colorful Shading Accent 4" w:uiPriority="71"/>
-    <w:lsdException w:name="Colorful List Accent 4" w:uiPriority="72"/>
-    <w:lsdException w:name="Colorful Grid Accent 4" w:uiPriority="73"/>
-    <w:lsdException w:name="Light Shading Accent 5" w:uiPriority="60"/>
-    <w:lsdException w:name="Light List Accent 5" w:uiPriority="61"/>
-    <w:lsdException w:name="Light Grid Accent 5" w:uiPriority="62"/>
-    <w:lsdException w:name="Medium Shading 1 Accent 5" w:uiPriority="63"/>
-    <w:lsdException w:name="Medium Shading 2 Accent 5" w:uiPriority="64"/>
-    <w:lsdException w:name="Medium List 1 Accent 5" w:uiPriority="65"/>
-    <w:lsdException w:name="Medium List 2 Accent 5" w:uiPriority="66"/>
-    <w:lsdException w:name="Medium Grid 1 Accent 5" w:uiPriority="67"/>
-    <w:lsdException w:name="Medium Grid 2 Accent 5" w:uiPriority="68"/>
-    <w:lsdException w:name="Medium Grid 3 Accent 5" w:uiPriority="69"/>
-    <w:lsdException w:name="Dark List Accent 5" w:uiPriority="70"/>
-    <w:lsdException w:name="Colorful Shading Accent 5" w:uiPriority="71"/>
-    <w:lsdException w:name="Colorful List Accent 5" w:uiPriority="72"/>
-    <w:lsdException w:name="Colorful Grid Accent 5" w:uiPriority="73"/>
-    <w:lsdException w:name="Light Shading Accent 6" w:uiPriority="60"/>
-    <w:lsdException w:name="Light List Accent 6" w:uiPriority="61"/>
-    <w:lsdException w:name="Light Grid Accent 6" w:uiPriority="62"/>
-    <w:lsdException w:name="Medium Shading 1 Accent 6" w:uiPriority="63"/>
-    <w:lsdException w:name="Medium Shading 2 Accent 6" w:uiPriority="64"/>
-    <w:lsdException w:name="Medium List 1 Accent 6" w:uiPriority="65"/>
-    <w:lsdException w:name="Medium List 2 Accent 6" w:uiPriority="66"/>
-    <w:lsdException w:name="Medium Grid 1 Accent 6" w:uiPriority="67"/>
-    <w:lsdException w:name="Medium Grid 2 Accent 6" w:uiPriority="68"/>
-    <w:lsdException w:name="Medium Grid 3 Accent 6" w:uiPriority="69"/>
-    <w:lsdException w:name="Dark List Accent 6" w:uiPriority="70"/>
-    <w:lsdException w:name="Colorful Shading Accent 6" w:uiPriority="71"/>
-    <w:lsdException w:name="Colorful List Accent 6" w:uiPriority="72"/>
-    <w:lsdException w:name="Colorful Grid Accent 6" w:uiPriority="73"/>
-    <w:lsdException w:name="Subtle Emphasis" w:uiPriority="19" w:qFormat="1"/>
-    <w:lsdException w:name="Intense Emphasis" w:uiPriority="21" w:qFormat="1"/>
-    <w:lsdException w:name="Subtle Reference" w:uiPriority="31" w:qFormat="1"/>
-    <w:lsdException w:name="Intense Reference" w:uiPriority="32" w:qFormat="1"/>
-    <w:lsdException w:name="Book Title" w:uiPriority="33" w:qFormat="1"/>
-    <w:lsdException w:name="Bibliography" w:semiHidden="1" w:uiPriority="37" w:unhideWhenUsed="1"/>
-    <w:lsdException w:name="TOC Heading" w:semiHidden="1" w:uiPriority="39" w:unhideWhenUsed="1" w:qFormat="1"/>
-    <w:lsdException w:name="Plain Table 1" w:uiPriority="41"/>
-    <w:lsdException w:name="Plain Table 2" w:uiPriority="42"/>
-    <w:lsdException w:name="Plain Table 3" w:uiPriority="43"/>
-    <w:lsdException w:name="Plain Table 4" w:uiPriority="44"/>
-    <w:lsdException w:name="Plain Table 5" w:uiPriority="45"/>
-    <w:lsdException w:name="Grid Table Light" w:uiPriority="40"/>
-    <w:lsdException w:name="Grid Table 1 Light" w:uiPriority="46"/>
-    <w:lsdException w:name="Grid Table 2" w:uiPriority="47"/>
-    <w:lsdException w:name="Grid Table 3" w:uiPriority="48"/>
-    <w:lsdException w:name="Grid Table 4" w:uiPriority="49"/>
-    <w:lsdException w:name="Grid Table 5 Dark" w:uiPriority="50"/>
-    <w:lsdException w:name="Grid Table 6 Colorful" w:uiPriority="51"/>
-    <w:lsdException w:name="Grid Table 7 Colorful" w:uiPriority="52"/>
-    <w:lsdException w:name="Grid Table 1 Light Accent 1" w:uiPriority="46"/>
-    <w:lsdException w:name="Grid Table 2 Accent 1" w:uiPriority="47"/>
-    <w:lsdException w:name="Grid Table 3 Accent 1" w:uiPriority="48"/>
-    <w:lsdException w:name="Grid Table 4 Accent 1" w:uiPriority="49"/>
-    <w:lsdException w:name="Grid Table 5 Dark Accent 1" w:uiPriority="50"/>
-    <w:lsdException w:name="Grid Table 6 Colorful Accent 1" w:uiPriority="51"/>
-    <w:lsdException w:name="Grid Table 7 Colorful Accent 1" w:uiPriority="52"/>
-    <w:lsdException w:name="Grid Table 1 Light Accent 2" w:uiPriority="46"/>
-    <w:lsdException w:name="Grid Table 2 Accent 2" w:uiPriority="47"/>
-    <w:lsdException w:name="Grid Table 3 Accent 2" w:uiPriority="48"/>
-    <w:lsdException w:name="Grid Table 4 Accent 2" w:uiPriority="49"/>
-    <w:lsdException w:name="Grid Table 5 Dark Accent 2" w:uiPriority="50"/>
-    <w:lsdException w:name="Grid Table 6 Colorful Accent 2" w:uiPriority="51"/>
-    <w:lsdException w:name="Grid Table 7 Colorful Accent 2" w:uiPriority="52"/>
-    <w:lsdException w:name="Grid Table 1 Light Accent 3" w:uiPriority="46"/>
-    <w:lsdException w:name="Grid Table 2 Accent 3" w:uiPriority="47"/>
-    <w:lsdException w:name="Grid Table 3 Accent 3" w:uiPriority="48"/>
-    <w:lsdException w:name="Grid Table 4 Accent 3" w:uiPriority="49"/>
-    <w:lsdException w:name="Grid Table 5 Dark Accent 3" w:uiPriority="50"/>
-    <w:lsdException w:name="Grid Table 6 Colorful Accent 3" w:uiPriority="51"/>
-    <w:lsdException w:name="Grid Table 7 Colorful Accent 3" w:uiPriority="52"/>
-    <w:lsdException w:name="Grid Table 1 Light Accent 4" w:uiPriority="46"/>
-    <w:lsdException w:name="Grid Table 2 Accent 4" w:uiPriority="47"/>
-    <w:lsdException w:name="Grid Table 3 Accent 4" w:uiPriority="48"/>
-    <w:lsdException w:name="Grid Table 4 Accent 4" w:uiPriority="49"/>
-    <w:lsdException w:name="Grid Table 5 Dark Accent 4" w:uiPriority="50"/>
-    <w:lsdException w:name="Grid Table 6 Colorful Accent 4" w:uiPriority="51"/>
-    <w:lsdException w:name="Grid Table 7 Colorful Accent 4" w:uiPriority="52"/>
-    <w:lsdException w:name="Grid Table 1 Light Accent 5" w:uiPriority="46"/>
-    <w:lsdException w:name="Grid Table 2 Accent 5" w:uiPriority="47"/>
-    <w:lsdException w:name="Grid Table 3 Accent 5" w:uiPriority="48"/>
-    <w:lsdException w:name="Grid Table 4 Accent 5" w:uiPriority="49"/>
-    <w:lsdException w:name="Grid Table 5 Dark Accent 5" w:uiPriority="50"/>
-    <w:lsdException w:name="Grid Table 6 Colorful Accent 5" w:uiPriority="51"/>
-    <w:lsdException w:name="Grid Table 7 Colorful Accent 5" w:uiPriority="52"/>
-    <w:lsdException w:name="Grid Table 1 Light Accent 6" w:uiPriority="46"/>
-    <w:lsdException w:name="Grid Table 2 Accent 6" w:uiPriority="47"/>
-    <w:lsdException w:name="Grid Table 3 Accent 6" w:uiPriority="48"/>
-    <w:lsdException w:name="Grid Table 4 Accent 6" w:uiPriority="49"/>
-    <w:lsdException w:name="Grid Table 5 Dark Accent 6" w:uiPriority="50"/>
-    <w:lsdException w:name="Grid Table 6 Colorful Accent 6" w:uiPriority="51"/>
-    <w:lsdException w:name="Grid Table 7 Colorful Accent 6" w:uiPriority="52"/>
-    <w:lsdException w:name="List Table 1 Light" w:uiPriority="46"/>
-    <w:lsdException w:name="List Table 2" w:uiPriority="47"/>
-    <w:lsdException w:name="List Table 3" w:uiPriority="48"/>
-    <w:lsdException w:name="List Table 4" w:uiPriority="49"/>
-    <w:lsdException w:name="List Table 5 Dark" w:uiPriority="50"/>
-    <w:lsdException w:name="List Table 6 Colorful" w:uiPriority="51"/>
-    <w:lsdException w:name="List Table 7 Colorful" w:uiPriority="52"/>
-    <w:lsdException w:name="List Table 1 Light Accent 1" w:uiPriority="46"/>
-    <w:lsdException w:name="List Table 2 Accent 1" w:uiPriority="47"/>
-    <w:lsdException w:name="List Table 3 Accent 1" w:uiPriority="48"/>
-    <w:lsdException w:name="List Table 4 Accent 1" w:uiPriority="49"/>
-    <w:lsdException w:name="List Table 5 Dark Accent 1" w:uiPriority="50"/>
-    <w:lsdException w:name="List Table 6 Colorful Accent 1" w:uiPriority="51"/>
-    <w:lsdException w:name="List Table 7 Colorful Accent 1" w:uiPriority="52"/>
-    <w:lsdException w:name="List Table 1 Light Accent 2" w:uiPriority="46"/>
-    <w:lsdException w:name="List Table 2 Accent 2" w:uiPriority="47"/>
-    <w:lsdException w:name="List Table 3 Accent 2" w:uiPriority="48"/>
-    <w:lsdException w:name="List Table 4 Accent 2" w:uiPriority="49"/>
-    <w:lsdException w:name="List Table 5 Dark Accent 2" w:uiPriority="50"/>
-    <w:lsdException w:name="List Table 6 Colorful Accent 2" w:uiPriority="51"/>
-    <w:lsdException w:name="List Table 7 Colorful Accent 2" w:uiPriority="52"/>
-    <w:lsdException w:name="List Table 1 Light Accent 3" w:uiPriority="46"/>
-    <w:lsdException w:name="List Table 2 Accent 3" w:uiPriority="47"/>
-    <w:lsdException w:name="List Table 3 Accent 3" w:uiPriority="48"/>
-    <w:lsdException w:name="List Table 4 Accent 3" w:uiPriority="49"/>
-    <w:lsdException w:name="List Table 5 Dark Accent 3" w:uiPriority="50"/>
-    <w:lsdException w:name="List Table 6 Colorful Accent 3" w:uiPriority="51"/>
-    <w:lsdException w:name="List Table 7 Colorful Accent 3" w:uiPriority="52"/>
-    <w:lsdException w:name="List Table 1 Light Accent 4" w:uiPriority="46"/>
-    <w:lsdException w:name="List Table 2 Accent 4" w:uiPriority="47"/>
-    <w:lsdException w:name="List Table 3 Accent 4" w:uiPriority="48"/>
-    <w:lsdException w:name="List Table 4 Accent 4" w:uiPriority="49"/>
-    <w:lsdException w:name="List Table 5 Dark Accent 4" w:uiPriority="50"/>
-    <w:lsdException w:name="List Table 6 Colorful Accent 4" w:uiPriority="51"/>
-    <w:lsdException w:name="List Table 7 Colorful Accent 4" w:uiPriority="52"/>
-    <w:lsdException w:name="List Table 1 Light Accent 5" w:uiPriority="46"/>
-    <w:lsdException w:name="List Table 2 Accent 5" w:uiPriority="47"/>
-    <w:lsdException w:name="List Table 3 Accent 5" w:uiPriority="48"/>
-    <w:lsdException w:name="List Table 4 Accent 5" w:uiPriority="49"/>
-    <w:lsdException w:name="List Table 5 Dark Accent 5" w:uiPriority="50"/>
-    <w:lsdException w:name="List Table 6 Colorful Accent 5" w:uiPriority="51"/>
-    <w:lsdException w:name="List Table 7 Colorful Accent 5" w:uiPriority="52"/>
-    <w:lsdException w:name="List Table 1 Light Accent 6" w:uiPriority="46"/>
-    <w:lsdException w:name="List Table 2 Accent 6" w:uiPriority="47"/>
-    <w:lsdException w:name="List Table 3 Accent 6" w:uiPriority="48"/>
-    <w:lsdException w:name="List Table 4 Accent 6" w:uiPriority="49"/>
-    <w:lsdException w:name="List Table 5 Dark Accent 6" w:uiPriority="50"/>
-    <w:lsdException w:name="List Table 6 Colorful Accent 6" w:uiPriority="51"/>
-    <w:lsdException w:name="List Table 7 Colorful Accent 6" w:uiPriority="52"/>
+  <w:latentStyles w:defLockedState="0" w:defUIPriority="99" w:defSemiHidden="1" w:defUnhideWhenUsed="1" w:defQFormat="0" w:count="276">
+    <w:lsdException w:name="Normal" w:semiHidden="0" w:uiPriority="0" w:unhideWhenUsed="0" w:qFormat="1"/>
+    <w:lsdException w:name="heading 1" w:semiHidden="0" w:uiPriority="9" w:unhideWhenUsed="0" w:qFormat="1"/>
+    <w:lsdException w:name="heading 2" w:uiPriority="9" w:qFormat="1"/>
+    <w:lsdException w:name="heading 3" w:uiPriority="9" w:qFormat="1"/>
+    <w:lsdException w:name="heading 4" w:uiPriority="9" w:qFormat="1"/>
+    <w:lsdException w:name="heading 5" w:uiPriority="9" w:qFormat="1"/>
+    <w:lsdException w:name="heading 6" w:uiPriority="9" w:qFormat="1"/>
+    <w:lsdException w:name="heading 7" w:uiPriority="9" w:qFormat="1"/>
+    <w:lsdException w:name="heading 8" w:uiPriority="9" w:qFormat="1"/>
+    <w:lsdException w:name="heading 9" w:uiPriority="9" w:qFormat="1"/>
+    <w:lsdException w:name="toc 1" w:uiPriority="39"/>
+    <w:lsdException w:name="toc 2" w:uiPriority="39"/>
+    <w:lsdException w:name="toc 3" w:uiPriority="39"/>
+    <w:lsdException w:name="toc 4" w:uiPriority="39"/>
+    <w:lsdException w:name="toc 5" w:uiPriority="39"/>
+    <w:lsdException w:name="toc 6" w:uiPriority="39"/>
+    <w:lsdException w:name="toc 7" w:uiPriority="39"/>
+    <w:lsdException w:name="toc 8" w:uiPriority="39"/>
+    <w:lsdException w:name="toc 9" w:uiPriority="39"/>
+    <w:lsdException w:name="caption" w:uiPriority="35" w:qFormat="1"/>
+    <w:lsdException w:name="Title" w:semiHidden="0" w:uiPriority="10" w:unhideWhenUsed="0" w:qFormat="1"/>
+    <w:lsdException w:name="Default Paragraph Font" w:uiPriority="1"/>
+    <w:lsdException w:name="Subtitle" w:semiHidden="0" w:uiPriority="11" w:unhideWhenUsed="0" w:qFormat="1"/>
+    <w:lsdException w:name="Strong" w:semiHidden="0" w:uiPriority="22" w:unhideWhenUsed="0" w:qFormat="1"/>
+    <w:lsdException w:name="Emphasis" w:semiHidden="0" w:uiPriority="20" w:unhideWhenUsed="0" w:qFormat="1"/>
+    <w:lsdException w:name="Table Grid" w:semiHidden="0" w:uiPriority="39" w:unhideWhenUsed="0"/>
+    <w:lsdException w:name="Note Level 1" w:semiHidden="0" w:unhideWhenUsed="0"/>
+    <w:lsdException w:name="Note Level 2" w:semiHidden="0" w:unhideWhenUsed="0"/>
+    <w:lsdException w:name="Note Level 3" w:semiHidden="0" w:unhideWhenUsed="0"/>
+    <w:lsdException w:name="Note Level 4" w:semiHidden="0" w:unhideWhenUsed="0"/>
+    <w:lsdException w:name="Note Level 5" w:semiHidden="0" w:unhideWhenUsed="0"/>
+    <w:lsdException w:name="Note Level 6" w:semiHidden="0" w:unhideWhenUsed="0"/>
+    <w:lsdException w:name="Note Level 7" w:semiHidden="0" w:unhideWhenUsed="0"/>
+    <w:lsdException w:name="Note Level 8" w:semiHidden="0" w:unhideWhenUsed="0"/>
+    <w:lsdException w:name="Note Level 9" w:semiHidden="0" w:unhideWhenUsed="0"/>
+    <w:lsdException w:name="Placeholder Text" w:unhideWhenUsed="0"/>
+    <w:lsdException w:name="No Spacing" w:semiHidden="0" w:uiPriority="1" w:unhideWhenUsed="0" w:qFormat="1"/>
+    <w:lsdException w:name="Light Shading" w:semiHidden="0" w:uiPriority="60" w:unhideWhenUsed="0"/>
+    <w:lsdException w:name="Light List" w:semiHidden="0" w:uiPriority="61" w:unhideWhenUsed="0"/>
+    <w:lsdException w:name="Light Grid" w:semiHidden="0" w:uiPriority="62" w:unhideWhenUsed="0"/>
+    <w:lsdException w:name="Medium Shading 1" w:semiHidden="0" w:uiPriority="63" w:unhideWhenUsed="0"/>
+    <w:lsdException w:name="Medium Shading 2" w:semiHidden="0" w:uiPriority="64" w:unhideWhenUsed="0"/>
+    <w:lsdException w:name="Medium List 1" w:semiHidden="0" w:uiPriority="65" w:unhideWhenUsed="0"/>
+    <w:lsdException w:name="Medium List 2" w:semiHidden="0" w:uiPriority="66" w:unhideWhenUsed="0"/>
+    <w:lsdException w:name="Medium Grid 1" w:semiHidden="0" w:uiPriority="67" w:unhideWhenUsed="0"/>
+    <w:lsdException w:name="Medium Grid 2" w:semiHidden="0" w:uiPriority="68" w:unhideWhenUsed="0"/>
+    <w:lsdException w:name="Medium Grid 3" w:semiHidden="0" w:uiPriority="69" w:unhideWhenUsed="0"/>
+    <w:lsdException w:name="Dark List" w:semiHidden="0" w:uiPriority="70" w:unhideWhenUsed="0"/>
+    <w:lsdException w:name="Colorful Shading" w:semiHidden="0" w:uiPriority="71" w:unhideWhenUsed="0"/>
+    <w:lsdException w:name="Colorful List" w:semiHidden="0" w:uiPriority="72" w:unhideWhenUsed="0"/>
+    <w:lsdException w:name="Colorful Grid" w:semiHidden="0" w:uiPriority="73" w:unhideWhenUsed="0"/>
+    <w:lsdException w:name="Light Shading Accent 1" w:semiHidden="0" w:uiPriority="60" w:unhideWhenUsed="0"/>
+    <w:lsdException w:name="Light List Accent 1" w:semiHidden="0" w:uiPriority="61" w:unhideWhenUsed="0"/>
+    <w:lsdException w:name="Light Grid Accent 1" w:semiHidden="0" w:uiPriority="62" w:unhideWhenUsed="0"/>
+    <w:lsdException w:name="Medium Shading 1 Accent 1" w:semiHidden="0" w:uiPriority="63" w:unhideWhenUsed="0"/>
+    <w:lsdException w:name="Medium Shading 2 Accent 1" w:semiHidden="0" w:uiPriority="64" w:unhideWhenUsed="0"/>
+    <w:lsdException w:name="Medium List 1 Accent 1" w:semiHidden="0" w:uiPriority="65" w:unhideWhenUsed="0"/>
+    <w:lsdException w:name="Revision" w:unhideWhenUsed="0"/>
+    <w:lsdException w:name="List Paragraph" w:semiHidden="0" w:uiPriority="34" w:unhideWhenUsed="0" w:qFormat="1"/>
+    <w:lsdException w:name="Quote" w:semiHidden="0" w:uiPriority="29" w:unhideWhenUsed="0" w:qFormat="1"/>
+    <w:lsdException w:name="Intense Quote" w:semiHidden="0" w:uiPriority="30" w:unhideWhenUsed="0" w:qFormat="1"/>
+    <w:lsdException w:name="Medium List 2 Accent 1" w:semiHidden="0" w:uiPriority="66" w:unhideWhenUsed="0"/>
+    <w:lsdException w:name="Medium Grid 1 Accent 1" w:semiHidden="0" w:uiPriority="67" w:unhideWhenUsed="0"/>
+    <w:lsdException w:name="Medium Grid 2 Accent 1" w:semiHidden="0" w:uiPriority="68" w:unhideWhenUsed="0"/>
+    <w:lsdException w:name="Medium Grid 3 Accent 1" w:semiHidden="0" w:uiPriority="69" w:unhideWhenUsed="0"/>
+    <w:lsdException w:name="Dark List Accent 1" w:semiHidden="0" w:uiPriority="70" w:unhideWhenUsed="0"/>
+    <w:lsdException w:name="Colorful Shading Accent 1" w:semiHidden="0" w:uiPriority="71" w:unhideWhenUsed="0"/>
+    <w:lsdException w:name="Colorful List Accent 1" w:semiHidden="0" w:uiPriority="72" w:unhideWhenUsed="0"/>
+    <w:lsdException w:name="Colorful Grid Accent 1" w:semiHidden="0" w:uiPriority="73" w:unhideWhenUsed="0"/>
+    <w:lsdException w:name="Light Shading Accent 2" w:semiHidden="0" w:uiPriority="60" w:unhideWhenUsed="0"/>
+    <w:lsdException w:name="Light List Accent 2" w:semiHidden="0" w:uiPriority="61" w:unhideWhenUsed="0"/>
+    <w:lsdException w:name="Light Grid Accent 2" w:semiHidden="0" w:uiPriority="62" w:unhideWhenUsed="0"/>
+    <w:lsdException w:name="Medium Shading 1 Accent 2" w:semiHidden="0" w:uiPriority="63" w:unhideWhenUsed="0"/>
+    <w:lsdException w:name="Medium Shading 2 Accent 2" w:semiHidden="0" w:uiPriority="64" w:unhideWhenUsed="0"/>
+    <w:lsdException w:name="Medium List 1 Accent 2" w:semiHidden="0" w:uiPriority="65" w:unhideWhenUsed="0"/>
+    <w:lsdException w:name="Medium List 2 Accent 2" w:semiHidden="0" w:uiPriority="66" w:unhideWhenUsed="0"/>
+    <w:lsdException w:name="Medium Grid 1 Accent 2" w:semiHidden="0" w:uiPriority="67" w:unhideWhenUsed="0"/>
+    <w:lsdException w:name="Medium Grid 2 Accent 2" w:semiHidden="0" w:uiPriority="68" w:unhideWhenUsed="0"/>
+    <w:lsdException w:name="Medium Grid 3 Accent 2" w:semiHidden="0" w:uiPriority="69" w:unhideWhenUsed="0"/>
+    <w:lsdException w:name="Dark List Accent 2" w:semiHidden="0" w:uiPriority="70" w:unhideWhenUsed="0"/>
+    <w:lsdException w:name="Colorful Shading Accent 2" w:semiHidden="0" w:uiPriority="71" w:unhideWhenUsed="0"/>
+    <w:lsdException w:name="Colorful List Accent 2" w:semiHidden="0" w:uiPriority="72" w:unhideWhenUsed="0"/>
+    <w:lsdException w:name="Colorful Grid Accent 2" w:semiHidden="0" w:uiPriority="73" w:unhideWhenUsed="0"/>
+    <w:lsdException w:name="Light Shading Accent 3" w:semiHidden="0" w:uiPriority="60" w:unhideWhenUsed="0"/>
+    <w:lsdException w:name="Light List Accent 3" w:semiHidden="0" w:uiPriority="61" w:unhideWhenUsed="0"/>
+    <w:lsdException w:name="Light Grid Accent 3" w:semiHidden="0" w:uiPriority="62" w:unhideWhenUsed="0"/>
+    <w:lsdException w:name="Medium Shading 1 Accent 3" w:semiHidden="0" w:uiPriority="63" w:unhideWhenUsed="0"/>
+    <w:lsdException w:name="Medium Shading 2 Accent 3" w:semiHidden="0" w:uiPriority="64" w:unhideWhenUsed="0"/>
+    <w:lsdException w:name="Medium List 1 Accent 3" w:semiHidden="0" w:uiPriority="65" w:unhideWhenUsed="0"/>
+    <w:lsdException w:name="Medium List 2 Accent 3" w:semiHidden="0" w:uiPriority="66" w:unhideWhenUsed="0"/>
+    <w:lsdException w:name="Medium Grid 1 Accent 3" w:semiHidden="0" w:uiPriority="67" w:unhideWhenUsed="0"/>
+    <w:lsdException w:name="Medium Grid 2 Accent 3" w:semiHidden="0" w:uiPriority="68" w:unhideWhenUsed="0"/>
+    <w:lsdException w:name="Medium Grid 3 Accent 3" w:semiHidden="0" w:uiPriority="69" w:unhideWhenUsed="0"/>
+    <w:lsdException w:name="Dark List Accent 3" w:semiHidden="0" w:uiPriority="70" w:unhideWhenUsed="0"/>
+    <w:lsdException w:name="Colorful Shading Accent 3" w:semiHidden="0" w:uiPriority="71" w:unhideWhenUsed="0"/>
+    <w:lsdException w:name="Colorful List Accent 3" w:semiHidden="0" w:uiPriority="72" w:unhideWhenUsed="0"/>
+    <w:lsdException w:name="Colorful Grid Accent 3" w:semiHidden="0" w:uiPriority="73" w:unhideWhenUsed="0"/>
+    <w:lsdException w:name="Light Shading Accent 4" w:semiHidden="0" w:uiPriority="60" w:unhideWhenUsed="0"/>
+    <w:lsdException w:name="Light List Accent 4" w:semiHidden="0" w:uiPriority="61" w:unhideWhenUsed="0"/>
+    <w:lsdException w:name="Light Grid Accent 4" w:semiHidden="0" w:uiPriority="62" w:unhideWhenUsed="0"/>
+    <w:lsdException w:name="Medium Shading 1 Accent 4" w:semiHidden="0" w:uiPriority="63" w:unhideWhenUsed="0"/>
+    <w:lsdException w:name="Medium Shading 2 Accent 4" w:semiHidden="0" w:uiPriority="64" w:unhideWhenUsed="0"/>
+    <w:lsdException w:name="Medium List 1 Accent 4" w:semiHidden="0" w:uiPriority="65" w:unhideWhenUsed="0"/>
+    <w:lsdException w:name="Medium List 2 Accent 4" w:semiHidden="0" w:uiPriority="66" w:unhideWhenUsed="0"/>
+    <w:lsdException w:name="Medium Grid 1 Accent 4" w:semiHidden="0" w:uiPriority="67" w:unhideWhenUsed="0"/>
+    <w:lsdException w:name="Medium Grid 2 Accent 4" w:semiHidden="0" w:uiPriority="68" w:unhideWhenUsed="0"/>
+    <w:lsdException w:name="Medium Grid 3 Accent 4" w:semiHidden="0" w:uiPriority="69" w:unhideWhenUsed="0"/>
+    <w:lsdException w:name="Dark List Accent 4" w:semiHidden="0" w:uiPriority="70" w:unhideWhenUsed="0"/>
+    <w:lsdException w:name="Colorful Shading Accent 4" w:semiHidden="0" w:uiPriority="71" w:unhideWhenUsed="0"/>
+    <w:lsdException w:name="Colorful List Accent 4" w:semiHidden="0" w:uiPriority="72" w:unhideWhenUsed="0"/>
+    <w:lsdException w:name="Colorful Grid Accent 4" w:semiHidden="0" w:uiPriority="73" w:unhideWhenUsed="0"/>
+    <w:lsdException w:name="Light Shading Accent 5" w:semiHidden="0" w:uiPriority="60" w:unhideWhenUsed="0"/>
+    <w:lsdException w:name="Light List Accent 5" w:semiHidden="0" w:uiPriority="61" w:unhideWhenUsed="0"/>
+    <w:lsdException w:name="Light Grid Accent 5" w:semiHidden="0" w:uiPriority="62" w:unhideWhenUsed="0"/>
+    <w:lsdException w:name="Medium Shading 1 Accent 5" w:semiHidden="0" w:uiPriority="63" w:unhideWhenUsed="0"/>
+    <w:lsdException w:name="Medium Shading 2 Accent 5" w:semiHidden="0" w:uiPriority="64" w:unhideWhenUsed="0"/>
+    <w:lsdException w:name="Medium List 1 Accent 5" w:semiHidden="0" w:uiPriority="65" w:unhideWhenUsed="0"/>
+    <w:lsdException w:name="Medium List 2 Accent 5" w:semiHidden="0" w:uiPriority="66" w:unhideWhenUsed="0"/>
+    <w:lsdException w:name="Medium Grid 1 Accent 5" w:semiHidden="0" w:uiPriority="67" w:unhideWhenUsed="0"/>
+    <w:lsdException w:name="Medium Grid 2 Accent 5" w:semiHidden="0" w:uiPriority="68" w:unhideWhenUsed="0"/>
+    <w:lsdException w:name="Medium Grid 3 Accent 5" w:semiHidden="0" w:uiPriority="69" w:unhideWhenUsed="0"/>
+    <w:lsdException w:name="Dark List Accent 5" w:semiHidden="0" w:uiPriority="70" w:unhideWhenUsed="0"/>
+    <w:lsdException w:name="Colorful Shading Accent 5" w:semiHidden="0" w:uiPriority="71" w:unhideWhenUsed="0"/>
+    <w:lsdException w:name="Colorful List Accent 5" w:semiHidden="0" w:uiPriority="72" w:unhideWhenUsed="0"/>
+    <w:lsdException w:name="Colorful Grid Accent 5" w:semiHidden="0" w:uiPriority="73" w:unhideWhenUsed="0"/>
+    <w:lsdException w:name="Light Shading Accent 6" w:semiHidden="0" w:uiPriority="60" w:unhideWhenUsed="0"/>
+    <w:lsdException w:name="Light List Accent 6" w:semiHidden="0" w:uiPriority="61" w:unhideWhenUsed="0"/>
+    <w:lsdException w:name="Light Grid Accent 6" w:semiHidden="0" w:uiPriority="62" w:unhideWhenUsed="0"/>
+    <w:lsdException w:name="Medium Shading 1 Accent 6" w:semiHidden="0" w:uiPriority="63" w:unhideWhenUsed="0"/>
+    <w:lsdException w:name="Medium Shading 2 Accent 6" w:semiHidden="0" w:uiPriority="64" w:unhideWhenUsed="0"/>
+    <w:lsdException w:name="Medium List 1 Accent 6" w:semiHidden="0" w:uiPriority="65" w:unhideWhenUsed="0"/>
+    <w:lsdException w:name="Medium List 2 Accent 6" w:semiHidden="0" w:uiPriority="66" w:unhideWhenUsed="0"/>
+    <w:lsdException w:name="Medium Grid 1 Accent 6" w:semiHidden="0" w:uiPriority="67" w:unhideWhenUsed="0"/>
+    <w:lsdException w:name="Medium Grid 2 Accent 6" w:semiHidden="0" w:uiPriority="68" w:unhideWhenUsed="0"/>
+    <w:lsdException w:name="Medium Grid 3 Accent 6" w:semiHidden="0" w:uiPriority="69" w:unhideWhenUsed="0"/>
+    <w:lsdException w:name="Dark List Accent 6" w:semiHidden="0" w:uiPriority="70" w:unhideWhenUsed="0"/>
+    <w:lsdException w:name="Colorful Shading Accent 6" w:semiHidden="0" w:uiPriority="71" w:unhideWhenUsed="0"/>
+    <w:lsdException w:name="Colorful List Accent 6" w:semiHidden="0" w:uiPriority="72" w:unhideWhenUsed="0"/>
+    <w:lsdException w:name="Colorful Grid Accent 6" w:semiHidden="0" w:uiPriority="73" w:unhideWhenUsed="0"/>
+    <w:lsdException w:name="Subtle Emphasis" w:semiHidden="0" w:uiPriority="19" w:unhideWhenUsed="0" w:qFormat="1"/>
+    <w:lsdException w:name="Intense Emphasis" w:semiHidden="0" w:uiPriority="21" w:unhideWhenUsed="0" w:qFormat="1"/>
+    <w:lsdException w:name="Subtle Reference" w:semiHidden="0" w:uiPriority="31" w:unhideWhenUsed="0" w:qFormat="1"/>
+    <w:lsdException w:name="Intense Reference" w:semiHidden="0" w:uiPriority="32" w:unhideWhenUsed="0" w:qFormat="1"/>
+    <w:lsdException w:name="Book Title" w:semiHidden="0" w:uiPriority="33" w:unhideWhenUsed="0" w:qFormat="1"/>
+    <w:lsdException w:name="Bibliography" w:uiPriority="37"/>
+    <w:lsdException w:name="TOC Heading" w:uiPriority="39" w:qFormat="1"/>
   </w:latentStyles>
   <w:style w:type="paragraph" w:default="1" w:styleId="Normal">
     <w:name w:val="Normal"/>
@@ -2074,6 +1960,436 @@
     <w:rPr>
       <w:color w:val="0563C1" w:themeColor="hyperlink"/>
       <w:u w:val="single"/>
+    </w:rPr>
+  </w:style>
+  <w:style w:type="paragraph" w:styleId="BalloonText">
+    <w:name w:val="Balloon Text"/>
+    <w:basedOn w:val="Normal"/>
+    <w:link w:val="BalloonTextChar"/>
+    <w:uiPriority w:val="99"/>
+    <w:semiHidden/>
+    <w:unhideWhenUsed/>
+    <w:rsid w:val="004C4AF9"/>
+    <w:pPr>
+      <w:spacing w:after="0" w:line="240" w:lineRule="auto"/>
+    </w:pPr>
+    <w:rPr>
+      <w:rFonts w:ascii="Lucida Grande" w:hAnsi="Lucida Grande"/>
+      <w:sz w:val="18"/>
+      <w:szCs w:val="18"/>
+    </w:rPr>
+  </w:style>
+  <w:style w:type="character" w:customStyle="1" w:styleId="BalloonTextChar">
+    <w:name w:val="Balloon Text Char"/>
+    <w:basedOn w:val="DefaultParagraphFont"/>
+    <w:link w:val="BalloonText"/>
+    <w:uiPriority w:val="99"/>
+    <w:semiHidden/>
+    <w:rsid w:val="004C4AF9"/>
+    <w:rPr>
+      <w:rFonts w:ascii="Lucida Grande" w:hAnsi="Lucida Grande"/>
+      <w:sz w:val="18"/>
+      <w:szCs w:val="18"/>
+    </w:rPr>
+  </w:style>
+</w:styles>
+</file>
+
+<file path=word/stylesWithEffects.xml><?xml version="1.0" encoding="utf-8"?>
+<w:styles xmlns:wpc="http://schemas.microsoft.com/office/word/2010/wordprocessingCanvas" xmlns:mo="http://schemas.microsoft.com/office/mac/office/2008/main" xmlns:mc="http://schemas.openxmlformats.org/markup-compatibility/2006" xmlns:mv="urn:schemas-microsoft-com:mac:vml" xmlns:o="urn:schemas-microsoft-com:office:office" xmlns:r="http://schemas.openxmlformats.org/officeDocument/2006/relationships" xmlns:m="http://schemas.openxmlformats.org/officeDocument/2006/math" xmlns:v="urn:schemas-microsoft-com:vml" xmlns:wp14="http://schemas.microsoft.com/office/word/2010/wordprocessingDrawing" xmlns:wp="http://schemas.openxmlformats.org/drawingml/2006/wordprocessingDrawing" xmlns:w10="urn:schemas-microsoft-com:office:word" xmlns:w="http://schemas.openxmlformats.org/wordprocessingml/2006/main" xmlns:w14="http://schemas.microsoft.com/office/word/2010/wordml" xmlns:wpg="http://schemas.microsoft.com/office/word/2010/wordprocessingGroup" xmlns:wpi="http://schemas.microsoft.com/office/word/2010/wordprocessingInk" xmlns:wne="http://schemas.microsoft.com/office/word/2006/wordml" xmlns:wps="http://schemas.microsoft.com/office/word/2010/wordprocessingShape" mc:Ignorable="w14 wp14">
+  <w:docDefaults>
+    <w:rPrDefault>
+      <w:rPr>
+        <w:rFonts w:asciiTheme="minorHAnsi" w:eastAsiaTheme="minorHAnsi" w:hAnsiTheme="minorHAnsi" w:cstheme="minorBidi"/>
+        <w:sz w:val="22"/>
+        <w:szCs w:val="22"/>
+        <w:lang w:val="en-US" w:eastAsia="en-US" w:bidi="ar-SA"/>
+      </w:rPr>
+    </w:rPrDefault>
+    <w:pPrDefault>
+      <w:pPr>
+        <w:spacing w:after="160" w:line="259" w:lineRule="auto"/>
+      </w:pPr>
+    </w:pPrDefault>
+  </w:docDefaults>
+  <w:latentStyles w:defLockedState="0" w:defUIPriority="99" w:defSemiHidden="1" w:defUnhideWhenUsed="1" w:defQFormat="0" w:count="276">
+    <w:lsdException w:name="Normal" w:semiHidden="0" w:uiPriority="0" w:unhideWhenUsed="0" w:qFormat="1"/>
+    <w:lsdException w:name="heading 1" w:semiHidden="0" w:uiPriority="9" w:unhideWhenUsed="0" w:qFormat="1"/>
+    <w:lsdException w:name="heading 2" w:uiPriority="9" w:qFormat="1"/>
+    <w:lsdException w:name="heading 3" w:uiPriority="9" w:qFormat="1"/>
+    <w:lsdException w:name="heading 4" w:uiPriority="9" w:qFormat="1"/>
+    <w:lsdException w:name="heading 5" w:uiPriority="9" w:qFormat="1"/>
+    <w:lsdException w:name="heading 6" w:uiPriority="9" w:qFormat="1"/>
+    <w:lsdException w:name="heading 7" w:uiPriority="9" w:qFormat="1"/>
+    <w:lsdException w:name="heading 8" w:uiPriority="9" w:qFormat="1"/>
+    <w:lsdException w:name="heading 9" w:uiPriority="9" w:qFormat="1"/>
+    <w:lsdException w:name="toc 1" w:uiPriority="39"/>
+    <w:lsdException w:name="toc 2" w:uiPriority="39"/>
+    <w:lsdException w:name="toc 3" w:uiPriority="39"/>
+    <w:lsdException w:name="toc 4" w:uiPriority="39"/>
+    <w:lsdException w:name="toc 5" w:uiPriority="39"/>
+    <w:lsdException w:name="toc 6" w:uiPriority="39"/>
+    <w:lsdException w:name="toc 7" w:uiPriority="39"/>
+    <w:lsdException w:name="toc 8" w:uiPriority="39"/>
+    <w:lsdException w:name="toc 9" w:uiPriority="39"/>
+    <w:lsdException w:name="caption" w:uiPriority="35" w:qFormat="1"/>
+    <w:lsdException w:name="Title" w:semiHidden="0" w:uiPriority="10" w:unhideWhenUsed="0" w:qFormat="1"/>
+    <w:lsdException w:name="Default Paragraph Font" w:uiPriority="1"/>
+    <w:lsdException w:name="Subtitle" w:semiHidden="0" w:uiPriority="11" w:unhideWhenUsed="0" w:qFormat="1"/>
+    <w:lsdException w:name="Strong" w:semiHidden="0" w:uiPriority="22" w:unhideWhenUsed="0" w:qFormat="1"/>
+    <w:lsdException w:name="Emphasis" w:semiHidden="0" w:uiPriority="20" w:unhideWhenUsed="0" w:qFormat="1"/>
+    <w:lsdException w:name="Table Grid" w:semiHidden="0" w:uiPriority="39" w:unhideWhenUsed="0"/>
+    <w:lsdException w:name="Note Level 1" w:semiHidden="0" w:unhideWhenUsed="0"/>
+    <w:lsdException w:name="Note Level 2" w:semiHidden="0" w:unhideWhenUsed="0"/>
+    <w:lsdException w:name="Note Level 3" w:semiHidden="0" w:unhideWhenUsed="0"/>
+    <w:lsdException w:name="Note Level 4" w:semiHidden="0" w:unhideWhenUsed="0"/>
+    <w:lsdException w:name="Note Level 5" w:semiHidden="0" w:unhideWhenUsed="0"/>
+    <w:lsdException w:name="Note Level 6" w:semiHidden="0" w:unhideWhenUsed="0"/>
+    <w:lsdException w:name="Note Level 7" w:semiHidden="0" w:unhideWhenUsed="0"/>
+    <w:lsdException w:name="Note Level 8" w:semiHidden="0" w:unhideWhenUsed="0"/>
+    <w:lsdException w:name="Note Level 9" w:semiHidden="0" w:unhideWhenUsed="0"/>
+    <w:lsdException w:name="Placeholder Text" w:unhideWhenUsed="0"/>
+    <w:lsdException w:name="No Spacing" w:semiHidden="0" w:uiPriority="1" w:unhideWhenUsed="0" w:qFormat="1"/>
+    <w:lsdException w:name="Light Shading" w:semiHidden="0" w:uiPriority="60" w:unhideWhenUsed="0"/>
+    <w:lsdException w:name="Light List" w:semiHidden="0" w:uiPriority="61" w:unhideWhenUsed="0"/>
+    <w:lsdException w:name="Light Grid" w:semiHidden="0" w:uiPriority="62" w:unhideWhenUsed="0"/>
+    <w:lsdException w:name="Medium Shading 1" w:semiHidden="0" w:uiPriority="63" w:unhideWhenUsed="0"/>
+    <w:lsdException w:name="Medium Shading 2" w:semiHidden="0" w:uiPriority="64" w:unhideWhenUsed="0"/>
+    <w:lsdException w:name="Medium List 1" w:semiHidden="0" w:uiPriority="65" w:unhideWhenUsed="0"/>
+    <w:lsdException w:name="Medium List 2" w:semiHidden="0" w:uiPriority="66" w:unhideWhenUsed="0"/>
+    <w:lsdException w:name="Medium Grid 1" w:semiHidden="0" w:uiPriority="67" w:unhideWhenUsed="0"/>
+    <w:lsdException w:name="Medium Grid 2" w:semiHidden="0" w:uiPriority="68" w:unhideWhenUsed="0"/>
+    <w:lsdException w:name="Medium Grid 3" w:semiHidden="0" w:uiPriority="69" w:unhideWhenUsed="0"/>
+    <w:lsdException w:name="Dark List" w:semiHidden="0" w:uiPriority="70" w:unhideWhenUsed="0"/>
+    <w:lsdException w:name="Colorful Shading" w:semiHidden="0" w:uiPriority="71" w:unhideWhenUsed="0"/>
+    <w:lsdException w:name="Colorful List" w:semiHidden="0" w:uiPriority="72" w:unhideWhenUsed="0"/>
+    <w:lsdException w:name="Colorful Grid" w:semiHidden="0" w:uiPriority="73" w:unhideWhenUsed="0"/>
+    <w:lsdException w:name="Light Shading Accent 1" w:semiHidden="0" w:uiPriority="60" w:unhideWhenUsed="0"/>
+    <w:lsdException w:name="Light List Accent 1" w:semiHidden="0" w:uiPriority="61" w:unhideWhenUsed="0"/>
+    <w:lsdException w:name="Light Grid Accent 1" w:semiHidden="0" w:uiPriority="62" w:unhideWhenUsed="0"/>
+    <w:lsdException w:name="Medium Shading 1 Accent 1" w:semiHidden="0" w:uiPriority="63" w:unhideWhenUsed="0"/>
+    <w:lsdException w:name="Medium Shading 2 Accent 1" w:semiHidden="0" w:uiPriority="64" w:unhideWhenUsed="0"/>
+    <w:lsdException w:name="Medium List 1 Accent 1" w:semiHidden="0" w:uiPriority="65" w:unhideWhenUsed="0"/>
+    <w:lsdException w:name="Revision" w:unhideWhenUsed="0"/>
+    <w:lsdException w:name="List Paragraph" w:semiHidden="0" w:uiPriority="34" w:unhideWhenUsed="0" w:qFormat="1"/>
+    <w:lsdException w:name="Quote" w:semiHidden="0" w:uiPriority="29" w:unhideWhenUsed="0" w:qFormat="1"/>
+    <w:lsdException w:name="Intense Quote" w:semiHidden="0" w:uiPriority="30" w:unhideWhenUsed="0" w:qFormat="1"/>
+    <w:lsdException w:name="Medium List 2 Accent 1" w:semiHidden="0" w:uiPriority="66" w:unhideWhenUsed="0"/>
+    <w:lsdException w:name="Medium Grid 1 Accent 1" w:semiHidden="0" w:uiPriority="67" w:unhideWhenUsed="0"/>
+    <w:lsdException w:name="Medium Grid 2 Accent 1" w:semiHidden="0" w:uiPriority="68" w:unhideWhenUsed="0"/>
+    <w:lsdException w:name="Medium Grid 3 Accent 1" w:semiHidden="0" w:uiPriority="69" w:unhideWhenUsed="0"/>
+    <w:lsdException w:name="Dark List Accent 1" w:semiHidden="0" w:uiPriority="70" w:unhideWhenUsed="0"/>
+    <w:lsdException w:name="Colorful Shading Accent 1" w:semiHidden="0" w:uiPriority="71" w:unhideWhenUsed="0"/>
+    <w:lsdException w:name="Colorful List Accent 1" w:semiHidden="0" w:uiPriority="72" w:unhideWhenUsed="0"/>
+    <w:lsdException w:name="Colorful Grid Accent 1" w:semiHidden="0" w:uiPriority="73" w:unhideWhenUsed="0"/>
+    <w:lsdException w:name="Light Shading Accent 2" w:semiHidden="0" w:uiPriority="60" w:unhideWhenUsed="0"/>
+    <w:lsdException w:name="Light List Accent 2" w:semiHidden="0" w:uiPriority="61" w:unhideWhenUsed="0"/>
+    <w:lsdException w:name="Light Grid Accent 2" w:semiHidden="0" w:uiPriority="62" w:unhideWhenUsed="0"/>
+    <w:lsdException w:name="Medium Shading 1 Accent 2" w:semiHidden="0" w:uiPriority="63" w:unhideWhenUsed="0"/>
+    <w:lsdException w:name="Medium Shading 2 Accent 2" w:semiHidden="0" w:uiPriority="64" w:unhideWhenUsed="0"/>
+    <w:lsdException w:name="Medium List 1 Accent 2" w:semiHidden="0" w:uiPriority="65" w:unhideWhenUsed="0"/>
+    <w:lsdException w:name="Medium List 2 Accent 2" w:semiHidden="0" w:uiPriority="66" w:unhideWhenUsed="0"/>
+    <w:lsdException w:name="Medium Grid 1 Accent 2" w:semiHidden="0" w:uiPriority="67" w:unhideWhenUsed="0"/>
+    <w:lsdException w:name="Medium Grid 2 Accent 2" w:semiHidden="0" w:uiPriority="68" w:unhideWhenUsed="0"/>
+    <w:lsdException w:name="Medium Grid 3 Accent 2" w:semiHidden="0" w:uiPriority="69" w:unhideWhenUsed="0"/>
+    <w:lsdException w:name="Dark List Accent 2" w:semiHidden="0" w:uiPriority="70" w:unhideWhenUsed="0"/>
+    <w:lsdException w:name="Colorful Shading Accent 2" w:semiHidden="0" w:uiPriority="71" w:unhideWhenUsed="0"/>
+    <w:lsdException w:name="Colorful List Accent 2" w:semiHidden="0" w:uiPriority="72" w:unhideWhenUsed="0"/>
+    <w:lsdException w:name="Colorful Grid Accent 2" w:semiHidden="0" w:uiPriority="73" w:unhideWhenUsed="0"/>
+    <w:lsdException w:name="Light Shading Accent 3" w:semiHidden="0" w:uiPriority="60" w:unhideWhenUsed="0"/>
+    <w:lsdException w:name="Light List Accent 3" w:semiHidden="0" w:uiPriority="61" w:unhideWhenUsed="0"/>
+    <w:lsdException w:name="Light Grid Accent 3" w:semiHidden="0" w:uiPriority="62" w:unhideWhenUsed="0"/>
+    <w:lsdException w:name="Medium Shading 1 Accent 3" w:semiHidden="0" w:uiPriority="63" w:unhideWhenUsed="0"/>
+    <w:lsdException w:name="Medium Shading 2 Accent 3" w:semiHidden="0" w:uiPriority="64" w:unhideWhenUsed="0"/>
+    <w:lsdException w:name="Medium List 1 Accent 3" w:semiHidden="0" w:uiPriority="65" w:unhideWhenUsed="0"/>
+    <w:lsdException w:name="Medium List 2 Accent 3" w:semiHidden="0" w:uiPriority="66" w:unhideWhenUsed="0"/>
+    <w:lsdException w:name="Medium Grid 1 Accent 3" w:semiHidden="0" w:uiPriority="67" w:unhideWhenUsed="0"/>
+    <w:lsdException w:name="Medium Grid 2 Accent 3" w:semiHidden="0" w:uiPriority="68" w:unhideWhenUsed="0"/>
+    <w:lsdException w:name="Medium Grid 3 Accent 3" w:semiHidden="0" w:uiPriority="69" w:unhideWhenUsed="0"/>
+    <w:lsdException w:name="Dark List Accent 3" w:semiHidden="0" w:uiPriority="70" w:unhideWhenUsed="0"/>
+    <w:lsdException w:name="Colorful Shading Accent 3" w:semiHidden="0" w:uiPriority="71" w:unhideWhenUsed="0"/>
+    <w:lsdException w:name="Colorful List Accent 3" w:semiHidden="0" w:uiPriority="72" w:unhideWhenUsed="0"/>
+    <w:lsdException w:name="Colorful Grid Accent 3" w:semiHidden="0" w:uiPriority="73" w:unhideWhenUsed="0"/>
+    <w:lsdException w:name="Light Shading Accent 4" w:semiHidden="0" w:uiPriority="60" w:unhideWhenUsed="0"/>
+    <w:lsdException w:name="Light List Accent 4" w:semiHidden="0" w:uiPriority="61" w:unhideWhenUsed="0"/>
+    <w:lsdException w:name="Light Grid Accent 4" w:semiHidden="0" w:uiPriority="62" w:unhideWhenUsed="0"/>
+    <w:lsdException w:name="Medium Shading 1 Accent 4" w:semiHidden="0" w:uiPriority="63" w:unhideWhenUsed="0"/>
+    <w:lsdException w:name="Medium Shading 2 Accent 4" w:semiHidden="0" w:uiPriority="64" w:unhideWhenUsed="0"/>
+    <w:lsdException w:name="Medium List 1 Accent 4" w:semiHidden="0" w:uiPriority="65" w:unhideWhenUsed="0"/>
+    <w:lsdException w:name="Medium List 2 Accent 4" w:semiHidden="0" w:uiPriority="66" w:unhideWhenUsed="0"/>
+    <w:lsdException w:name="Medium Grid 1 Accent 4" w:semiHidden="0" w:uiPriority="67" w:unhideWhenUsed="0"/>
+    <w:lsdException w:name="Medium Grid 2 Accent 4" w:semiHidden="0" w:uiPriority="68" w:unhideWhenUsed="0"/>
+    <w:lsdException w:name="Medium Grid 3 Accent 4" w:semiHidden="0" w:uiPriority="69" w:unhideWhenUsed="0"/>
+    <w:lsdException w:name="Dark List Accent 4" w:semiHidden="0" w:uiPriority="70" w:unhideWhenUsed="0"/>
+    <w:lsdException w:name="Colorful Shading Accent 4" w:semiHidden="0" w:uiPriority="71" w:unhideWhenUsed="0"/>
+    <w:lsdException w:name="Colorful List Accent 4" w:semiHidden="0" w:uiPriority="72" w:unhideWhenUsed="0"/>
+    <w:lsdException w:name="Colorful Grid Accent 4" w:semiHidden="0" w:uiPriority="73" w:unhideWhenUsed="0"/>
+    <w:lsdException w:name="Light Shading Accent 5" w:semiHidden="0" w:uiPriority="60" w:unhideWhenUsed="0"/>
+    <w:lsdException w:name="Light List Accent 5" w:semiHidden="0" w:uiPriority="61" w:unhideWhenUsed="0"/>
+    <w:lsdException w:name="Light Grid Accent 5" w:semiHidden="0" w:uiPriority="62" w:unhideWhenUsed="0"/>
+    <w:lsdException w:name="Medium Shading 1 Accent 5" w:semiHidden="0" w:uiPriority="63" w:unhideWhenUsed="0"/>
+    <w:lsdException w:name="Medium Shading 2 Accent 5" w:semiHidden="0" w:uiPriority="64" w:unhideWhenUsed="0"/>
+    <w:lsdException w:name="Medium List 1 Accent 5" w:semiHidden="0" w:uiPriority="65" w:unhideWhenUsed="0"/>
+    <w:lsdException w:name="Medium List 2 Accent 5" w:semiHidden="0" w:uiPriority="66" w:unhideWhenUsed="0"/>
+    <w:lsdException w:name="Medium Grid 1 Accent 5" w:semiHidden="0" w:uiPriority="67" w:unhideWhenUsed="0"/>
+    <w:lsdException w:name="Medium Grid 2 Accent 5" w:semiHidden="0" w:uiPriority="68" w:unhideWhenUsed="0"/>
+    <w:lsdException w:name="Medium Grid 3 Accent 5" w:semiHidden="0" w:uiPriority="69" w:unhideWhenUsed="0"/>
+    <w:lsdException w:name="Dark List Accent 5" w:semiHidden="0" w:uiPriority="70" w:unhideWhenUsed="0"/>
+    <w:lsdException w:name="Colorful Shading Accent 5" w:semiHidden="0" w:uiPriority="71" w:unhideWhenUsed="0"/>
+    <w:lsdException w:name="Colorful List Accent 5" w:semiHidden="0" w:uiPriority="72" w:unhideWhenUsed="0"/>
+    <w:lsdException w:name="Colorful Grid Accent 5" w:semiHidden="0" w:uiPriority="73" w:unhideWhenUsed="0"/>
+    <w:lsdException w:name="Light Shading Accent 6" w:semiHidden="0" w:uiPriority="60" w:unhideWhenUsed="0"/>
+    <w:lsdException w:name="Light List Accent 6" w:semiHidden="0" w:uiPriority="61" w:unhideWhenUsed="0"/>
+    <w:lsdException w:name="Light Grid Accent 6" w:semiHidden="0" w:uiPriority="62" w:unhideWhenUsed="0"/>
+    <w:lsdException w:name="Medium Shading 1 Accent 6" w:semiHidden="0" w:uiPriority="63" w:unhideWhenUsed="0"/>
+    <w:lsdException w:name="Medium Shading 2 Accent 6" w:semiHidden="0" w:uiPriority="64" w:unhideWhenUsed="0"/>
+    <w:lsdException w:name="Medium List 1 Accent 6" w:semiHidden="0" w:uiPriority="65" w:unhideWhenUsed="0"/>
+    <w:lsdException w:name="Medium List 2 Accent 6" w:semiHidden="0" w:uiPriority="66" w:unhideWhenUsed="0"/>
+    <w:lsdException w:name="Medium Grid 1 Accent 6" w:semiHidden="0" w:uiPriority="67" w:unhideWhenUsed="0"/>
+    <w:lsdException w:name="Medium Grid 2 Accent 6" w:semiHidden="0" w:uiPriority="68" w:unhideWhenUsed="0"/>
+    <w:lsdException w:name="Medium Grid 3 Accent 6" w:semiHidden="0" w:uiPriority="69" w:unhideWhenUsed="0"/>
+    <w:lsdException w:name="Dark List Accent 6" w:semiHidden="0" w:uiPriority="70" w:unhideWhenUsed="0"/>
+    <w:lsdException w:name="Colorful Shading Accent 6" w:semiHidden="0" w:uiPriority="71" w:unhideWhenUsed="0"/>
+    <w:lsdException w:name="Colorful List Accent 6" w:semiHidden="0" w:uiPriority="72" w:unhideWhenUsed="0"/>
+    <w:lsdException w:name="Colorful Grid Accent 6" w:semiHidden="0" w:uiPriority="73" w:unhideWhenUsed="0"/>
+    <w:lsdException w:name="Subtle Emphasis" w:semiHidden="0" w:uiPriority="19" w:unhideWhenUsed="0" w:qFormat="1"/>
+    <w:lsdException w:name="Intense Emphasis" w:semiHidden="0" w:uiPriority="21" w:unhideWhenUsed="0" w:qFormat="1"/>
+    <w:lsdException w:name="Subtle Reference" w:semiHidden="0" w:uiPriority="31" w:unhideWhenUsed="0" w:qFormat="1"/>
+    <w:lsdException w:name="Intense Reference" w:semiHidden="0" w:uiPriority="32" w:unhideWhenUsed="0" w:qFormat="1"/>
+    <w:lsdException w:name="Book Title" w:semiHidden="0" w:uiPriority="33" w:unhideWhenUsed="0" w:qFormat="1"/>
+    <w:lsdException w:name="Bibliography" w:uiPriority="37"/>
+    <w:lsdException w:name="TOC Heading" w:uiPriority="39" w:qFormat="1"/>
+  </w:latentStyles>
+  <w:style w:type="paragraph" w:default="1" w:styleId="Normal">
+    <w:name w:val="Normal"/>
+    <w:qFormat/>
+  </w:style>
+  <w:style w:type="paragraph" w:styleId="Heading1">
+    <w:name w:val="heading 1"/>
+    <w:basedOn w:val="Normal"/>
+    <w:next w:val="Normal"/>
+    <w:link w:val="Heading1Char"/>
+    <w:uiPriority w:val="9"/>
+    <w:qFormat/>
+    <w:rsid w:val="00700453"/>
+    <w:pPr>
+      <w:keepNext/>
+      <w:keepLines/>
+      <w:spacing w:before="240" w:after="0"/>
+      <w:outlineLvl w:val="0"/>
+    </w:pPr>
+    <w:rPr>
+      <w:rFonts w:asciiTheme="majorHAnsi" w:eastAsiaTheme="majorEastAsia" w:hAnsiTheme="majorHAnsi" w:cstheme="majorBidi"/>
+      <w:color w:val="2E74B5" w:themeColor="accent1" w:themeShade="BF"/>
+      <w:sz w:val="32"/>
+      <w:szCs w:val="32"/>
+    </w:rPr>
+  </w:style>
+  <w:style w:type="paragraph" w:styleId="Heading2">
+    <w:name w:val="heading 2"/>
+    <w:basedOn w:val="Normal"/>
+    <w:next w:val="Normal"/>
+    <w:link w:val="Heading2Char"/>
+    <w:uiPriority w:val="9"/>
+    <w:unhideWhenUsed/>
+    <w:qFormat/>
+    <w:rsid w:val="00700453"/>
+    <w:pPr>
+      <w:keepNext/>
+      <w:keepLines/>
+      <w:spacing w:before="40" w:after="0"/>
+      <w:outlineLvl w:val="1"/>
+    </w:pPr>
+    <w:rPr>
+      <w:rFonts w:asciiTheme="majorHAnsi" w:eastAsiaTheme="majorEastAsia" w:hAnsiTheme="majorHAnsi" w:cstheme="majorBidi"/>
+      <w:color w:val="2E74B5" w:themeColor="accent1" w:themeShade="BF"/>
+      <w:sz w:val="26"/>
+      <w:szCs w:val="26"/>
+    </w:rPr>
+  </w:style>
+  <w:style w:type="character" w:default="1" w:styleId="DefaultParagraphFont">
+    <w:name w:val="Default Paragraph Font"/>
+    <w:uiPriority w:val="1"/>
+    <w:semiHidden/>
+    <w:unhideWhenUsed/>
+  </w:style>
+  <w:style w:type="table" w:default="1" w:styleId="TableNormal">
+    <w:name w:val="Normal Table"/>
+    <w:uiPriority w:val="99"/>
+    <w:semiHidden/>
+    <w:unhideWhenUsed/>
+    <w:tblPr>
+      <w:tblInd w:w="0" w:type="dxa"/>
+      <w:tblCellMar>
+        <w:top w:w="0" w:type="dxa"/>
+        <w:left w:w="108" w:type="dxa"/>
+        <w:bottom w:w="0" w:type="dxa"/>
+        <w:right w:w="108" w:type="dxa"/>
+      </w:tblCellMar>
+    </w:tblPr>
+  </w:style>
+  <w:style w:type="numbering" w:default="1" w:styleId="NoList">
+    <w:name w:val="No List"/>
+    <w:uiPriority w:val="99"/>
+    <w:semiHidden/>
+    <w:unhideWhenUsed/>
+  </w:style>
+  <w:style w:type="character" w:customStyle="1" w:styleId="Heading1Char">
+    <w:name w:val="Heading 1 Char"/>
+    <w:basedOn w:val="DefaultParagraphFont"/>
+    <w:link w:val="Heading1"/>
+    <w:uiPriority w:val="9"/>
+    <w:rsid w:val="00700453"/>
+    <w:rPr>
+      <w:rFonts w:asciiTheme="majorHAnsi" w:eastAsiaTheme="majorEastAsia" w:hAnsiTheme="majorHAnsi" w:cstheme="majorBidi"/>
+      <w:color w:val="2E74B5" w:themeColor="accent1" w:themeShade="BF"/>
+      <w:sz w:val="32"/>
+      <w:szCs w:val="32"/>
+    </w:rPr>
+  </w:style>
+  <w:style w:type="paragraph" w:styleId="Title">
+    <w:name w:val="Title"/>
+    <w:basedOn w:val="Normal"/>
+    <w:next w:val="Normal"/>
+    <w:link w:val="TitleChar"/>
+    <w:uiPriority w:val="10"/>
+    <w:qFormat/>
+    <w:rsid w:val="00700453"/>
+    <w:pPr>
+      <w:spacing w:after="0" w:line="240" w:lineRule="auto"/>
+      <w:contextualSpacing/>
+    </w:pPr>
+    <w:rPr>
+      <w:rFonts w:asciiTheme="majorHAnsi" w:eastAsiaTheme="majorEastAsia" w:hAnsiTheme="majorHAnsi" w:cstheme="majorBidi"/>
+      <w:spacing w:val="-10"/>
+      <w:kern w:val="28"/>
+      <w:sz w:val="56"/>
+      <w:szCs w:val="56"/>
+    </w:rPr>
+  </w:style>
+  <w:style w:type="character" w:customStyle="1" w:styleId="TitleChar">
+    <w:name w:val="Title Char"/>
+    <w:basedOn w:val="DefaultParagraphFont"/>
+    <w:link w:val="Title"/>
+    <w:uiPriority w:val="10"/>
+    <w:rsid w:val="00700453"/>
+    <w:rPr>
+      <w:rFonts w:asciiTheme="majorHAnsi" w:eastAsiaTheme="majorEastAsia" w:hAnsiTheme="majorHAnsi" w:cstheme="majorBidi"/>
+      <w:spacing w:val="-10"/>
+      <w:kern w:val="28"/>
+      <w:sz w:val="56"/>
+      <w:szCs w:val="56"/>
+    </w:rPr>
+  </w:style>
+  <w:style w:type="character" w:customStyle="1" w:styleId="Heading2Char">
+    <w:name w:val="Heading 2 Char"/>
+    <w:basedOn w:val="DefaultParagraphFont"/>
+    <w:link w:val="Heading2"/>
+    <w:uiPriority w:val="9"/>
+    <w:rsid w:val="00700453"/>
+    <w:rPr>
+      <w:rFonts w:asciiTheme="majorHAnsi" w:eastAsiaTheme="majorEastAsia" w:hAnsiTheme="majorHAnsi" w:cstheme="majorBidi"/>
+      <w:color w:val="2E74B5" w:themeColor="accent1" w:themeShade="BF"/>
+      <w:sz w:val="26"/>
+      <w:szCs w:val="26"/>
+    </w:rPr>
+  </w:style>
+  <w:style w:type="paragraph" w:styleId="ListParagraph">
+    <w:name w:val="List Paragraph"/>
+    <w:basedOn w:val="Normal"/>
+    <w:uiPriority w:val="34"/>
+    <w:qFormat/>
+    <w:rsid w:val="00700453"/>
+    <w:pPr>
+      <w:ind w:left="720"/>
+      <w:contextualSpacing/>
+    </w:pPr>
+  </w:style>
+  <w:style w:type="paragraph" w:styleId="NoSpacing">
+    <w:name w:val="No Spacing"/>
+    <w:uiPriority w:val="1"/>
+    <w:qFormat/>
+    <w:rsid w:val="0025685B"/>
+    <w:pPr>
+      <w:spacing w:after="0" w:line="240" w:lineRule="auto"/>
+    </w:pPr>
+  </w:style>
+  <w:style w:type="paragraph" w:styleId="TOCHeading">
+    <w:name w:val="TOC Heading"/>
+    <w:basedOn w:val="Heading1"/>
+    <w:next w:val="Normal"/>
+    <w:uiPriority w:val="39"/>
+    <w:unhideWhenUsed/>
+    <w:qFormat/>
+    <w:rsid w:val="0025685B"/>
+    <w:pPr>
+      <w:outlineLvl w:val="9"/>
+    </w:pPr>
+  </w:style>
+  <w:style w:type="paragraph" w:styleId="TOC1">
+    <w:name w:val="toc 1"/>
+    <w:basedOn w:val="Normal"/>
+    <w:next w:val="Normal"/>
+    <w:autoRedefine/>
+    <w:uiPriority w:val="39"/>
+    <w:unhideWhenUsed/>
+    <w:rsid w:val="0025685B"/>
+    <w:pPr>
+      <w:spacing w:after="100"/>
+    </w:pPr>
+  </w:style>
+  <w:style w:type="paragraph" w:styleId="TOC2">
+    <w:name w:val="toc 2"/>
+    <w:basedOn w:val="Normal"/>
+    <w:next w:val="Normal"/>
+    <w:autoRedefine/>
+    <w:uiPriority w:val="39"/>
+    <w:unhideWhenUsed/>
+    <w:rsid w:val="0025685B"/>
+    <w:pPr>
+      <w:spacing w:after="100"/>
+      <w:ind w:left="220"/>
+    </w:pPr>
+  </w:style>
+  <w:style w:type="character" w:styleId="Hyperlink">
+    <w:name w:val="Hyperlink"/>
+    <w:basedOn w:val="DefaultParagraphFont"/>
+    <w:uiPriority w:val="99"/>
+    <w:unhideWhenUsed/>
+    <w:rsid w:val="0025685B"/>
+    <w:rPr>
+      <w:color w:val="0563C1" w:themeColor="hyperlink"/>
+      <w:u w:val="single"/>
+    </w:rPr>
+  </w:style>
+  <w:style w:type="paragraph" w:styleId="BalloonText">
+    <w:name w:val="Balloon Text"/>
+    <w:basedOn w:val="Normal"/>
+    <w:link w:val="BalloonTextChar"/>
+    <w:uiPriority w:val="99"/>
+    <w:semiHidden/>
+    <w:unhideWhenUsed/>
+    <w:rsid w:val="004C4AF9"/>
+    <w:pPr>
+      <w:spacing w:after="0" w:line="240" w:lineRule="auto"/>
+    </w:pPr>
+    <w:rPr>
+      <w:rFonts w:ascii="Lucida Grande" w:hAnsi="Lucida Grande"/>
+      <w:sz w:val="18"/>
+      <w:szCs w:val="18"/>
+    </w:rPr>
+  </w:style>
+  <w:style w:type="character" w:customStyle="1" w:styleId="BalloonTextChar">
+    <w:name w:val="Balloon Text Char"/>
+    <w:basedOn w:val="DefaultParagraphFont"/>
+    <w:link w:val="BalloonText"/>
+    <w:uiPriority w:val="99"/>
+    <w:semiHidden/>
+    <w:rsid w:val="004C4AF9"/>
+    <w:rPr>
+      <w:rFonts w:ascii="Lucida Grande" w:hAnsi="Lucida Grande"/>
+      <w:sz w:val="18"/>
+      <w:szCs w:val="18"/>
     </w:rPr>
   </w:style>
 </w:styles>
@@ -2122,7 +2438,7 @@
     </a:clrScheme>
     <a:fontScheme name="Office">
       <a:majorFont>
-        <a:latin typeface="Calibri Light" panose="020F0302020204030204"/>
+        <a:latin typeface="Calibri Light"/>
         <a:ea typeface=""/>
         <a:cs typeface=""/>
         <a:font script="Jpan" typeface="ＭＳ ゴシック"/>
@@ -2157,7 +2473,7 @@
         <a:font script="Geor" typeface="Sylfaen"/>
       </a:majorFont>
       <a:minorFont>
-        <a:latin typeface="Calibri" panose="020F0502020204030204"/>
+        <a:latin typeface="Calibri"/>
         <a:ea typeface=""/>
         <a:cs typeface=""/>
         <a:font script="Jpan" typeface="ＭＳ 明朝"/>
@@ -2334,7 +2650,7 @@
   <a:extraClrSchemeLst/>
   <a:extLst>
     <a:ext uri="{05A4C25C-085E-4340-85A3-A5531E510DB2}">
-      <thm15:themeFamily xmlns:thm15="http://schemas.microsoft.com/office/thememl/2012/main" name="Office Theme" id="{62F939B6-93AF-4DB8-9C6B-D6C7DFDC589F}" vid="{4A3C46E8-61CC-4603-A589-7422A47A8E4A}"/>
+      <thm15:themeFamily xmlns:thm15="http://schemas.microsoft.com/office/thememl/2012/main" xmlns="" name="Office Theme" id="{62F939B6-93AF-4DB8-9C6B-D6C7DFDC589F}" vid="{4A3C46E8-61CC-4603-A589-7422A47A8E4A}"/>
     </a:ext>
   </a:extLst>
 </a:theme>
@@ -2345,7 +2661,7 @@
 </file>
 
 <file path=customXml/itemProps1.xml><?xml version="1.0" encoding="utf-8"?>
-<ds:datastoreItem xmlns:ds="http://schemas.openxmlformats.org/officeDocument/2006/customXml" ds:itemID="{94F95007-CE3A-4E1C-A61C-F75B173807AD}">
+<ds:datastoreItem xmlns:ds="http://schemas.openxmlformats.org/officeDocument/2006/customXml" ds:itemID="{FE141DA3-A89C-2143-BCB6-509D6C4BEC7C}">
   <ds:schemaRefs>
     <ds:schemaRef ds:uri="http://schemas.openxmlformats.org/officeDocument/2006/bibliography"/>
   </ds:schemaRefs>

</xml_diff>